<commit_message>
Versão do Relatório para revisão
</commit_message>
<xml_diff>
--- a/Trabalhos-Curso/2021-05-DM/Relatório de Data Mining Previsao Venda Calcados.docx
+++ b/Trabalhos-Curso/2021-05-DM/Relatório de Data Mining Previsao Venda Calcados.docx
@@ -12,6 +12,8 @@
           <w:lang w:val="en-US"/>
         </w:rPr>
       </w:pPr>
+      <w:bookmarkStart w:id="0" w:name="_Hlk71774585"/>
+      <w:bookmarkEnd w:id="0"/>
     </w:p>
     <w:p>
       <w:pPr>
@@ -269,6 +271,12 @@
         </w:rPr>
         <w:t>Fernanda</w:t>
       </w:r>
+      <w:r>
+        <w:rPr>
+          <w:rFonts w:ascii="Arial" w:hAnsi="Arial" w:cs="Arial"/>
+        </w:rPr>
+        <w:t xml:space="preserve"> Viviani de Paula</w:t>
+      </w:r>
     </w:p>
     <w:p>
       <w:pPr>
@@ -331,7 +339,7 @@
           <w:rFonts w:ascii="Arial" w:hAnsi="Arial" w:cs="Arial"/>
         </w:rPr>
       </w:pPr>
-      <w:hyperlink r:id="rId7" w:history="1">
+      <w:hyperlink r:id="rId8" w:history="1">
         <w:r>
           <w:rPr>
             <w:rStyle w:val="Hyperlink"/>
@@ -357,7 +365,27 @@
         <w:rPr>
           <w:rFonts w:ascii="Arial" w:hAnsi="Arial" w:cs="Arial"/>
         </w:rPr>
-        <w:t>Anexaremos também o arquivo à entrega do trabalho.</w:t>
+        <w:t>Anexaremos também o arquivo</w:t>
+      </w:r>
+      <w:r>
+        <w:rPr>
+          <w:rFonts w:ascii="Arial" w:hAnsi="Arial" w:cs="Arial"/>
+        </w:rPr>
+        <w:t xml:space="preserve"> </w:t>
+      </w:r>
+      <w:proofErr w:type="spellStart"/>
+      <w:r>
+        <w:rPr>
+          <w:rFonts w:ascii="Arial" w:hAnsi="Arial" w:cs="Arial"/>
+        </w:rPr>
+        <w:t>jupyter</w:t>
+      </w:r>
+      <w:proofErr w:type="spellEnd"/>
+      <w:r>
+        <w:rPr>
+          <w:rFonts w:ascii="Arial" w:hAnsi="Arial" w:cs="Arial"/>
+        </w:rPr>
+        <w:t xml:space="preserve"> à entrega do trabalho.</w:t>
       </w:r>
     </w:p>
     <w:p>
@@ -407,7 +435,37 @@
         <w:rPr>
           <w:rFonts w:ascii="Arial" w:hAnsi="Arial" w:cs="Arial"/>
         </w:rPr>
-        <w:t>Conseguimos uma parceria para obtenção das vendas de uma empresa varejista que tem como principal produto de venda calçados, embora outros itens também sejam vendidos nas lojas.</w:t>
+        <w:t xml:space="preserve">Nosso grupo conseguiu </w:t>
+      </w:r>
+      <w:r>
+        <w:rPr>
+          <w:rFonts w:ascii="Arial" w:hAnsi="Arial" w:cs="Arial"/>
+        </w:rPr>
+        <w:t>uma parceria para obtenção das vendas de uma empresa varejista que vend</w:t>
+      </w:r>
+      <w:r>
+        <w:rPr>
+          <w:rFonts w:ascii="Arial" w:hAnsi="Arial" w:cs="Arial"/>
+        </w:rPr>
+        <w:t>e</w:t>
+      </w:r>
+      <w:r>
+        <w:rPr>
+          <w:rFonts w:ascii="Arial" w:hAnsi="Arial" w:cs="Arial"/>
+        </w:rPr>
+        <w:t xml:space="preserve"> calçados</w:t>
+      </w:r>
+      <w:r>
+        <w:rPr>
+          <w:rFonts w:ascii="Arial" w:hAnsi="Arial" w:cs="Arial"/>
+        </w:rPr>
+        <w:t xml:space="preserve"> e acessórios</w:t>
+      </w:r>
+      <w:r>
+        <w:rPr>
+          <w:rFonts w:ascii="Arial" w:hAnsi="Arial" w:cs="Arial"/>
+        </w:rPr>
+        <w:t>.</w:t>
       </w:r>
     </w:p>
     <w:p>
@@ -422,50 +480,19 @@
         <w:rPr>
           <w:rFonts w:ascii="Arial" w:hAnsi="Arial" w:cs="Arial"/>
         </w:rPr>
-        <w:t xml:space="preserve">Os dados fornecidos são de janeiro de 2019 até meado de abril de 2021, sendo um </w:t>
-      </w:r>
-      <w:proofErr w:type="spellStart"/>
-      <w:r>
-        <w:rPr>
-          <w:rFonts w:ascii="Arial" w:hAnsi="Arial" w:cs="Arial"/>
-        </w:rPr>
-        <w:t>dataset</w:t>
-      </w:r>
-      <w:proofErr w:type="spellEnd"/>
-      <w:r>
-        <w:rPr>
-          <w:rFonts w:ascii="Arial" w:hAnsi="Arial" w:cs="Arial"/>
-        </w:rPr>
-        <w:t xml:space="preserve"> analítico, ou seja, nenhum agrupamento foi realizado na geração do arquivo de exportação (formato </w:t>
-      </w:r>
-      <w:proofErr w:type="spellStart"/>
-      <w:r>
-        <w:rPr>
-          <w:rFonts w:ascii="Arial" w:hAnsi="Arial" w:cs="Arial"/>
-        </w:rPr>
-        <w:t>csv</w:t>
-      </w:r>
-      <w:proofErr w:type="spellEnd"/>
-      <w:r>
-        <w:rPr>
-          <w:rFonts w:ascii="Arial" w:hAnsi="Arial" w:cs="Arial"/>
-        </w:rPr>
-        <w:t>). O arquivo exportado tem aproximadamente 3,3 GB.</w:t>
-      </w:r>
-    </w:p>
-    <w:p>
-      <w:pPr>
-        <w:spacing w:line="360" w:lineRule="auto"/>
-        <w:rPr>
-          <w:rFonts w:ascii="Arial" w:hAnsi="Arial" w:cs="Arial"/>
-        </w:rPr>
-      </w:pPr>
-      <w:r>
-        <w:rPr>
-          <w:rFonts w:ascii="Arial" w:hAnsi="Arial" w:cs="Arial"/>
-        </w:rPr>
-        <w:tab/>
-        <w:t xml:space="preserve">O objetivo do trabalho foi desenvolver modelos de </w:t>
+        <w:t>Os dados fornecidos são de janeiro de 2019 até meado</w:t>
+      </w:r>
+      <w:r>
+        <w:rPr>
+          <w:rFonts w:ascii="Arial" w:hAnsi="Arial" w:cs="Arial"/>
+        </w:rPr>
+        <w:t>s</w:t>
+      </w:r>
+      <w:r>
+        <w:rPr>
+          <w:rFonts w:ascii="Arial" w:hAnsi="Arial" w:cs="Arial"/>
+        </w:rPr>
+        <w:t xml:space="preserve"> de abril de 2021, sendo um </w:t>
       </w:r>
       <w:proofErr w:type="spellStart"/>
       <w:r>
@@ -474,16 +501,69 @@
           <w:i/>
           <w:iCs/>
         </w:rPr>
-        <w:t>machine</w:t>
-      </w:r>
-      <w:proofErr w:type="spellEnd"/>
+        <w:t>dataset</w:t>
+      </w:r>
+      <w:proofErr w:type="spellEnd"/>
+      <w:r>
+        <w:rPr>
+          <w:rFonts w:ascii="Arial" w:hAnsi="Arial" w:cs="Arial"/>
+        </w:rPr>
+        <w:t xml:space="preserve"> analítico, ou seja, nenhum agrupamento foi realizado na geração do arquivo de exportação</w:t>
+      </w:r>
+      <w:r>
+        <w:rPr>
+          <w:rFonts w:ascii="Arial" w:hAnsi="Arial" w:cs="Arial"/>
+        </w:rPr>
+        <w:t>.</w:t>
+      </w:r>
+      <w:r>
+        <w:rPr>
+          <w:rFonts w:ascii="Arial" w:hAnsi="Arial" w:cs="Arial"/>
+        </w:rPr>
+        <w:t xml:space="preserve"> O arquivo exportado tem aproximadamente 3,3 GB</w:t>
+      </w:r>
+      <w:r>
+        <w:rPr>
+          <w:rFonts w:ascii="Arial" w:hAnsi="Arial" w:cs="Arial"/>
+        </w:rPr>
+        <w:t xml:space="preserve"> e está no formato </w:t>
+      </w:r>
+      <w:proofErr w:type="spellStart"/>
       <w:r>
         <w:rPr>
           <w:rFonts w:ascii="Arial" w:hAnsi="Arial" w:cs="Arial"/>
           <w:i/>
           <w:iCs/>
         </w:rPr>
-        <w:t xml:space="preserve"> </w:t>
+        <w:t>csv</w:t>
+      </w:r>
+      <w:proofErr w:type="spellEnd"/>
+      <w:r>
+        <w:rPr>
+          <w:rFonts w:ascii="Arial" w:hAnsi="Arial" w:cs="Arial"/>
+        </w:rPr>
+        <w:t xml:space="preserve"> e o separador utilizado foi “;”</w:t>
+      </w:r>
+      <w:r>
+        <w:rPr>
+          <w:rFonts w:ascii="Arial" w:hAnsi="Arial" w:cs="Arial"/>
+        </w:rPr>
+        <w:t>.</w:t>
+      </w:r>
+    </w:p>
+    <w:p>
+      <w:pPr>
+        <w:spacing w:line="360" w:lineRule="auto"/>
+        <w:ind w:firstLine="708"/>
+        <w:rPr>
+          <w:rFonts w:ascii="Arial" w:hAnsi="Arial" w:cs="Arial"/>
+        </w:rPr>
+      </w:pPr>
+      <w:r>
+        <w:rPr>
+          <w:rFonts w:ascii="Arial" w:hAnsi="Arial" w:cs="Arial"/>
+        </w:rPr>
+        <w:t xml:space="preserve">O objetivo do trabalho foi desenvolver modelos de </w:t>
       </w:r>
       <w:proofErr w:type="spellStart"/>
       <w:r>
@@ -492,7 +572,7 @@
           <w:i/>
           <w:iCs/>
         </w:rPr>
-        <w:t>learning</w:t>
+        <w:t>machine</w:t>
       </w:r>
       <w:proofErr w:type="spellEnd"/>
       <w:r>
@@ -503,47 +583,6 @@
         </w:rPr>
         <w:t xml:space="preserve"> </w:t>
       </w:r>
-      <w:r>
-        <w:rPr>
-          <w:rFonts w:ascii="Arial" w:hAnsi="Arial" w:cs="Arial"/>
-        </w:rPr>
-        <w:t xml:space="preserve">que </w:t>
-      </w:r>
-      <w:r>
-        <w:rPr>
-          <w:rFonts w:ascii="Arial" w:hAnsi="Arial" w:cs="Arial"/>
-        </w:rPr>
-        <w:t xml:space="preserve">previssem as vendas para um determinado subconjunto dos dados e janela de tempo definida durante o estudo dos dados. A partir dessas definições os dados seriam preparados e os modelos afinados através do estudo dos melhores </w:t>
-      </w:r>
-      <w:proofErr w:type="spellStart"/>
-      <w:r>
-        <w:rPr>
-          <w:rFonts w:ascii="Arial" w:hAnsi="Arial" w:cs="Arial"/>
-        </w:rPr>
-        <w:t>hiperparâmetros</w:t>
-      </w:r>
-      <w:proofErr w:type="spellEnd"/>
-      <w:r>
-        <w:rPr>
-          <w:rFonts w:ascii="Arial" w:hAnsi="Arial" w:cs="Arial"/>
-        </w:rPr>
-        <w:t xml:space="preserve"> identificados.</w:t>
-      </w:r>
-    </w:p>
-    <w:p>
-      <w:pPr>
-        <w:spacing w:line="360" w:lineRule="auto"/>
-        <w:rPr>
-          <w:rFonts w:ascii="Arial" w:hAnsi="Arial" w:cs="Arial"/>
-        </w:rPr>
-      </w:pPr>
-      <w:r>
-        <w:rPr>
-          <w:rFonts w:ascii="Arial" w:hAnsi="Arial" w:cs="Arial"/>
-        </w:rPr>
-        <w:tab/>
-        <w:t xml:space="preserve">Os modelos tratados em nosso projeto foram </w:t>
-      </w:r>
       <w:proofErr w:type="spellStart"/>
       <w:r>
         <w:rPr>
@@ -551,7 +590,7 @@
           <w:i/>
           <w:iCs/>
         </w:rPr>
-        <w:t>Random</w:t>
+        <w:t>learning</w:t>
       </w:r>
       <w:proofErr w:type="spellEnd"/>
       <w:r>
@@ -560,20 +599,164 @@
           <w:i/>
           <w:iCs/>
         </w:rPr>
-        <w:t xml:space="preserve"> Forest</w:t>
-      </w:r>
-      <w:r>
-        <w:rPr>
-          <w:rFonts w:ascii="Arial" w:hAnsi="Arial" w:cs="Arial"/>
-        </w:rPr>
-        <w:t xml:space="preserve"> e </w:t>
-      </w:r>
+        <w:t xml:space="preserve"> </w:t>
+      </w:r>
+      <w:r>
+        <w:rPr>
+          <w:rFonts w:ascii="Arial" w:hAnsi="Arial" w:cs="Arial"/>
+        </w:rPr>
+        <w:t xml:space="preserve">que </w:t>
+      </w:r>
+      <w:r>
+        <w:rPr>
+          <w:rFonts w:ascii="Arial" w:hAnsi="Arial" w:cs="Arial"/>
+        </w:rPr>
+        <w:t>previssem as vendas</w:t>
+      </w:r>
+      <w:r>
+        <w:rPr>
+          <w:rFonts w:ascii="Arial" w:hAnsi="Arial" w:cs="Arial"/>
+        </w:rPr>
+        <w:t xml:space="preserve"> de calçados femininos no Rio de Janeiro. O </w:t>
+      </w:r>
+      <w:proofErr w:type="spellStart"/>
       <w:r>
         <w:rPr>
           <w:rFonts w:ascii="Arial" w:hAnsi="Arial" w:cs="Arial"/>
           <w:i/>
           <w:iCs/>
         </w:rPr>
+        <w:t>dataset</w:t>
+      </w:r>
+      <w:proofErr w:type="spellEnd"/>
+      <w:r>
+        <w:rPr>
+          <w:rFonts w:ascii="Arial" w:hAnsi="Arial" w:cs="Arial"/>
+          <w:i/>
+          <w:iCs/>
+        </w:rPr>
+        <w:t xml:space="preserve"> </w:t>
+      </w:r>
+      <w:r>
+        <w:rPr>
+          <w:rFonts w:ascii="Arial" w:hAnsi="Arial" w:cs="Arial"/>
+        </w:rPr>
+        <w:t xml:space="preserve">inicialmente informado foi filtrado e utilizamos um subconjunto dos dados. </w:t>
+      </w:r>
+    </w:p>
+    <w:p>
+      <w:pPr>
+        <w:spacing w:line="360" w:lineRule="auto"/>
+        <w:ind w:firstLine="708"/>
+        <w:rPr>
+          <w:rFonts w:ascii="Arial" w:hAnsi="Arial" w:cs="Arial"/>
+        </w:rPr>
+      </w:pPr>
+      <w:r>
+        <w:rPr>
+          <w:rFonts w:ascii="Arial" w:hAnsi="Arial" w:cs="Arial"/>
+        </w:rPr>
+        <w:t xml:space="preserve">Os tratamentos realizados nos dos dados, bem como a análise dos </w:t>
+      </w:r>
+      <w:proofErr w:type="spellStart"/>
+      <w:r>
+        <w:rPr>
+          <w:rFonts w:ascii="Arial" w:hAnsi="Arial" w:cs="Arial"/>
+        </w:rPr>
+        <w:t>hiperparametros</w:t>
+      </w:r>
+      <w:proofErr w:type="spellEnd"/>
+      <w:r>
+        <w:rPr>
+          <w:rFonts w:ascii="Arial" w:hAnsi="Arial" w:cs="Arial"/>
+        </w:rPr>
+        <w:t xml:space="preserve"> nos modelos de s</w:t>
+      </w:r>
+      <w:r>
+        <w:rPr>
+          <w:rFonts w:ascii="Arial" w:hAnsi="Arial" w:cs="Arial"/>
+        </w:rPr>
+        <w:t>ér</w:t>
+      </w:r>
+      <w:r>
+        <w:rPr>
+          <w:rFonts w:ascii="Arial" w:hAnsi="Arial" w:cs="Arial"/>
+        </w:rPr>
+        <w:t xml:space="preserve">ies temporais poderia ser utilizado em outro subconjunto dos dados, é muito simples realizar essa alteração em nosso arquivo </w:t>
+      </w:r>
+      <w:proofErr w:type="spellStart"/>
+      <w:r>
+        <w:rPr>
+          <w:rFonts w:ascii="Arial" w:hAnsi="Arial" w:cs="Arial"/>
+          <w:i/>
+          <w:iCs/>
+        </w:rPr>
+        <w:t>jupyter</w:t>
+      </w:r>
+      <w:proofErr w:type="spellEnd"/>
+      <w:r>
+        <w:rPr>
+          <w:rFonts w:ascii="Arial" w:hAnsi="Arial" w:cs="Arial"/>
+        </w:rPr>
+        <w:t>, contudo nosso estudo se concentrou nas vendas de calçados femininos no Rio de Janeiro.</w:t>
+      </w:r>
+    </w:p>
+    <w:p>
+      <w:pPr>
+        <w:spacing w:line="360" w:lineRule="auto"/>
+        <w:rPr>
+          <w:rFonts w:ascii="Arial" w:hAnsi="Arial" w:cs="Arial"/>
+        </w:rPr>
+      </w:pPr>
+      <w:r>
+        <w:rPr>
+          <w:rFonts w:ascii="Arial" w:hAnsi="Arial" w:cs="Arial"/>
+        </w:rPr>
+        <w:tab/>
+        <w:t>Os modelos</w:t>
+      </w:r>
+      <w:r>
+        <w:rPr>
+          <w:rFonts w:ascii="Arial" w:hAnsi="Arial" w:cs="Arial"/>
+        </w:rPr>
+        <w:t xml:space="preserve"> utilizados em nosso projeto de estudo </w:t>
+      </w:r>
+      <w:r>
+        <w:rPr>
+          <w:rFonts w:ascii="Arial" w:hAnsi="Arial" w:cs="Arial"/>
+        </w:rPr>
+        <w:t xml:space="preserve">foram </w:t>
+      </w:r>
+      <w:proofErr w:type="spellStart"/>
+      <w:r>
+        <w:rPr>
+          <w:rFonts w:ascii="Arial" w:hAnsi="Arial" w:cs="Arial"/>
+          <w:i/>
+          <w:iCs/>
+        </w:rPr>
+        <w:t>Random</w:t>
+      </w:r>
+      <w:proofErr w:type="spellEnd"/>
+      <w:r>
+        <w:rPr>
+          <w:rFonts w:ascii="Arial" w:hAnsi="Arial" w:cs="Arial"/>
+          <w:i/>
+          <w:iCs/>
+        </w:rPr>
+        <w:t xml:space="preserve"> Forest</w:t>
+      </w:r>
+      <w:r>
+        <w:rPr>
+          <w:rFonts w:ascii="Arial" w:hAnsi="Arial" w:cs="Arial"/>
+        </w:rPr>
+        <w:t xml:space="preserve"> e </w:t>
+      </w:r>
+      <w:r>
+        <w:rPr>
+          <w:rFonts w:ascii="Arial" w:hAnsi="Arial" w:cs="Arial"/>
+          <w:i/>
+          <w:iCs/>
+        </w:rPr>
         <w:t>SVM</w:t>
       </w:r>
       <w:r>
@@ -611,13 +794,11 @@
       <w:pPr>
         <w:rPr>
           <w:rFonts w:ascii="Arial" w:hAnsi="Arial" w:cs="Arial"/>
-          <w:lang w:val="en-US"/>
-        </w:rPr>
-      </w:pPr>
-      <w:r>
-        <w:rPr>
-          <w:rFonts w:ascii="Arial" w:hAnsi="Arial" w:cs="Arial"/>
-          <w:lang w:val="en-US"/>
+        </w:rPr>
+      </w:pPr>
+      <w:r>
+        <w:rPr>
+          <w:rFonts w:ascii="Arial" w:hAnsi="Arial" w:cs="Arial"/>
         </w:rPr>
         <w:br w:type="page"/>
       </w:r>
@@ -625,24 +806,10 @@
     <w:p>
       <w:pPr>
         <w:pStyle w:val="Ttulo1"/>
-        <w:rPr>
-          <w:lang w:val="en-US"/>
-        </w:rPr>
-      </w:pPr>
-      <w:proofErr w:type="spellStart"/>
-      <w:r>
-        <w:rPr>
-          <w:lang w:val="en-US"/>
-        </w:rPr>
+      </w:pPr>
+      <w:r>
         <w:lastRenderedPageBreak/>
-        <w:t>Tratamento</w:t>
-      </w:r>
-      <w:proofErr w:type="spellEnd"/>
-      <w:r>
-        <w:rPr>
-          <w:lang w:val="en-US"/>
-        </w:rPr>
-        <w:t xml:space="preserve"> dos Dados</w:t>
+        <w:t>Tratamento dos Dados</w:t>
       </w:r>
     </w:p>
     <w:p>
@@ -650,7 +817,6 @@
         <w:spacing w:line="360" w:lineRule="auto"/>
         <w:rPr>
           <w:rFonts w:ascii="Arial" w:hAnsi="Arial" w:cs="Arial"/>
-          <w:lang w:val="en-US"/>
         </w:rPr>
       </w:pPr>
     </w:p>
@@ -671,6 +837,8 @@
       <w:r>
         <w:rPr>
           <w:rFonts w:ascii="Arial" w:hAnsi="Arial" w:cs="Arial"/>
+          <w:i/>
+          <w:iCs/>
         </w:rPr>
         <w:t>dataset</w:t>
       </w:r>
@@ -679,7 +847,13 @@
         <w:rPr>
           <w:rFonts w:ascii="Arial" w:hAnsi="Arial" w:cs="Arial"/>
         </w:rPr>
-        <w:t xml:space="preserve"> encaminhado </w:t>
+        <w:t xml:space="preserve"> </w:t>
+      </w:r>
+      <w:r>
+        <w:rPr>
+          <w:rFonts w:ascii="Arial" w:hAnsi="Arial" w:cs="Arial"/>
+        </w:rPr>
+        <w:t xml:space="preserve">com as vendas </w:t>
       </w:r>
       <w:r>
         <w:rPr>
@@ -727,7 +901,55 @@
         <w:rPr>
           <w:rFonts w:ascii="Arial" w:hAnsi="Arial" w:cs="Arial"/>
         </w:rPr>
-        <w:t xml:space="preserve"> registros. Os dados são analíticos, cada produto de cada venda realizada desde janeiro de 2019.</w:t>
+        <w:t xml:space="preserve"> registros. Os dados são analíticos, </w:t>
+      </w:r>
+      <w:r>
+        <w:rPr>
+          <w:rFonts w:ascii="Arial" w:hAnsi="Arial" w:cs="Arial"/>
+        </w:rPr>
+        <w:t>cada</w:t>
+      </w:r>
+      <w:r>
+        <w:rPr>
+          <w:rFonts w:ascii="Arial" w:hAnsi="Arial" w:cs="Arial"/>
+        </w:rPr>
+        <w:t xml:space="preserve"> produto de </w:t>
+      </w:r>
+      <w:r>
+        <w:rPr>
+          <w:rFonts w:ascii="Arial" w:hAnsi="Arial" w:cs="Arial"/>
+        </w:rPr>
+        <w:t xml:space="preserve">todas as </w:t>
+      </w:r>
+      <w:r>
+        <w:rPr>
+          <w:rFonts w:ascii="Arial" w:hAnsi="Arial" w:cs="Arial"/>
+        </w:rPr>
+        <w:t>venda</w:t>
+      </w:r>
+      <w:r>
+        <w:rPr>
+          <w:rFonts w:ascii="Arial" w:hAnsi="Arial" w:cs="Arial"/>
+        </w:rPr>
+        <w:t>s</w:t>
+      </w:r>
+      <w:r>
+        <w:rPr>
+          <w:rFonts w:ascii="Arial" w:hAnsi="Arial" w:cs="Arial"/>
+        </w:rPr>
+        <w:t xml:space="preserve"> realizada</w:t>
+      </w:r>
+      <w:r>
+        <w:rPr>
+          <w:rFonts w:ascii="Arial" w:hAnsi="Arial" w:cs="Arial"/>
+        </w:rPr>
+        <w:t>s</w:t>
+      </w:r>
+      <w:r>
+        <w:rPr>
+          <w:rFonts w:ascii="Arial" w:hAnsi="Arial" w:cs="Arial"/>
+        </w:rPr>
+        <w:t xml:space="preserve"> desde janeiro de 2019.</w:t>
       </w:r>
     </w:p>
     <w:p>
@@ -741,7 +963,53 @@
         <w:rPr>
           <w:rFonts w:ascii="Arial" w:hAnsi="Arial" w:cs="Arial"/>
         </w:rPr>
-        <w:t xml:space="preserve">Mostraremos nesse tópico o tratamento que realizamos aos dados </w:t>
+        <w:t xml:space="preserve">Antes de mostramos as manipulações realizadas, vamos apresentar a estrutura do </w:t>
+      </w:r>
+      <w:proofErr w:type="spellStart"/>
+      <w:r>
+        <w:rPr>
+          <w:rFonts w:ascii="Arial" w:hAnsi="Arial" w:cs="Arial"/>
+          <w:i/>
+          <w:iCs/>
+        </w:rPr>
+        <w:t>dataset</w:t>
+      </w:r>
+      <w:proofErr w:type="spellEnd"/>
+      <w:r>
+        <w:rPr>
+          <w:rFonts w:ascii="Arial" w:hAnsi="Arial" w:cs="Arial"/>
+        </w:rPr>
+        <w:t xml:space="preserve"> de vendas. Embora outros dois </w:t>
+      </w:r>
+      <w:proofErr w:type="spellStart"/>
+      <w:r>
+        <w:rPr>
+          <w:rFonts w:ascii="Arial" w:hAnsi="Arial" w:cs="Arial"/>
+          <w:i/>
+          <w:iCs/>
+        </w:rPr>
+        <w:t>datasets</w:t>
+      </w:r>
+      <w:proofErr w:type="spellEnd"/>
+      <w:r>
+        <w:rPr>
+          <w:rFonts w:ascii="Arial" w:hAnsi="Arial" w:cs="Arial"/>
+        </w:rPr>
+        <w:t xml:space="preserve"> tenham sido fornecidos (produtos, lojas), somente a base de vendas foi </w:t>
+      </w:r>
+      <w:proofErr w:type="spellStart"/>
+      <w:r>
+        <w:rPr>
+          <w:rFonts w:ascii="Arial" w:hAnsi="Arial" w:cs="Arial"/>
+        </w:rPr>
+        <w:t>utilizad</w:t>
+      </w:r>
+      <w:proofErr w:type="spellEnd"/>
+      <w:r>
+        <w:rPr>
+          <w:rFonts w:ascii="Arial" w:hAnsi="Arial" w:cs="Arial"/>
+        </w:rPr>
+        <w:t>.</w:t>
       </w:r>
     </w:p>
     <w:p>
@@ -787,21 +1055,13 @@
         <w:rPr>
           <w:rFonts w:ascii="Arial" w:hAnsi="Arial" w:cs="Arial"/>
         </w:rPr>
-        <w:t xml:space="preserve"> Mostraremos aqui o layout do </w:t>
-      </w:r>
-      <w:proofErr w:type="spellStart"/>
-      <w:r>
-        <w:rPr>
-          <w:rFonts w:ascii="Arial" w:hAnsi="Arial" w:cs="Arial"/>
-        </w:rPr>
-        <w:t>dataset</w:t>
-      </w:r>
-      <w:proofErr w:type="spellEnd"/>
-      <w:r>
-        <w:rPr>
-          <w:rFonts w:ascii="Arial" w:hAnsi="Arial" w:cs="Arial"/>
-        </w:rPr>
-        <w:t xml:space="preserve"> original que foi encaminhado pela empresa:</w:t>
+        <w:t>A base de vendas continha os seguintes campos</w:t>
+      </w:r>
+      <w:r>
+        <w:rPr>
+          <w:rFonts w:ascii="Arial" w:hAnsi="Arial" w:cs="Arial"/>
+        </w:rPr>
+        <w:t>:</w:t>
       </w:r>
     </w:p>
     <w:p>
@@ -828,7 +1088,13 @@
         <w:rPr>
           <w:rFonts w:ascii="Arial" w:hAnsi="Arial" w:cs="Arial"/>
         </w:rPr>
-        <w:t xml:space="preserve"> – Boleta de Venda, poderia ser utilizado para agrupar itens de uma venda.</w:t>
+        <w:t xml:space="preserve"> – Boleta de Venda, poderia ser utilizado para agrupar itens de uma venda</w:t>
+      </w:r>
+      <w:r>
+        <w:rPr>
+          <w:rFonts w:ascii="Arial" w:hAnsi="Arial" w:cs="Arial"/>
+        </w:rPr>
+        <w:t>, mas não foi utilizado em nosso estudo.</w:t>
       </w:r>
     </w:p>
     <w:p>
@@ -853,6 +1119,8 @@
       <w:r>
         <w:rPr>
           <w:rFonts w:ascii="Arial" w:hAnsi="Arial" w:cs="Arial"/>
+          <w:i/>
+          <w:iCs/>
         </w:rPr>
         <w:t>dataset</w:t>
       </w:r>
@@ -978,6 +1246,8 @@
       <w:r>
         <w:rPr>
           <w:rFonts w:ascii="Arial" w:hAnsi="Arial" w:cs="Arial"/>
+          <w:i/>
+          <w:iCs/>
         </w:rPr>
         <w:t>dataset</w:t>
       </w:r>
@@ -1172,38 +1442,26 @@
         <w:rPr>
           <w:rFonts w:ascii="Arial" w:hAnsi="Arial" w:cs="Arial"/>
         </w:rPr>
-        <w:t xml:space="preserve"> – Preço aplicado a venda, quando são diferentes indica uma venda promocional (</w:t>
-      </w:r>
-      <w:proofErr w:type="spellStart"/>
-      <w:r>
-        <w:rPr>
-          <w:rFonts w:ascii="Arial" w:hAnsi="Arial" w:cs="Arial"/>
-        </w:rPr>
-        <w:t>anersariante</w:t>
-      </w:r>
-      <w:proofErr w:type="spellEnd"/>
-      <w:r>
-        <w:rPr>
-          <w:rFonts w:ascii="Arial" w:hAnsi="Arial" w:cs="Arial"/>
-        </w:rPr>
-        <w:t xml:space="preserve"> do mês, promoção em </w:t>
-      </w:r>
-      <w:proofErr w:type="gramStart"/>
-      <w:r>
-        <w:rPr>
-          <w:rFonts w:ascii="Arial" w:hAnsi="Arial" w:cs="Arial"/>
-        </w:rPr>
-        <w:t xml:space="preserve">loja, </w:t>
-      </w:r>
-      <w:proofErr w:type="spellStart"/>
-      <w:r>
-        <w:rPr>
-          <w:rFonts w:ascii="Arial" w:hAnsi="Arial" w:cs="Arial"/>
-        </w:rPr>
-        <w:t>etc</w:t>
-      </w:r>
-      <w:proofErr w:type="spellEnd"/>
-      <w:proofErr w:type="gramEnd"/>
+        <w:t xml:space="preserve"> – Preço aplicado a venda, quando são diferentes indica uma venda promocional (an</w:t>
+      </w:r>
+      <w:r>
+        <w:rPr>
+          <w:rFonts w:ascii="Arial" w:hAnsi="Arial" w:cs="Arial"/>
+        </w:rPr>
+        <w:t>iver</w:t>
+      </w:r>
+      <w:r>
+        <w:rPr>
+          <w:rFonts w:ascii="Arial" w:hAnsi="Arial" w:cs="Arial"/>
+        </w:rPr>
+        <w:t xml:space="preserve">sariante do mês, promoção em loja, </w:t>
+      </w:r>
+      <w:r>
+        <w:rPr>
+          <w:rFonts w:ascii="Arial" w:hAnsi="Arial" w:cs="Arial"/>
+        </w:rPr>
+        <w:t>...</w:t>
+      </w:r>
       <w:r>
         <w:rPr>
           <w:rFonts w:ascii="Arial" w:hAnsi="Arial" w:cs="Arial"/>
@@ -1222,13 +1480,6 @@
     <w:p>
       <w:pPr>
         <w:spacing w:line="360" w:lineRule="auto"/>
-        <w:rPr>
-          <w:rFonts w:ascii="Arial" w:hAnsi="Arial" w:cs="Arial"/>
-        </w:rPr>
-      </w:pPr>
-    </w:p>
-    <w:p>
-      <w:pPr>
         <w:rPr>
           <w:rFonts w:ascii="Arial" w:hAnsi="Arial" w:cs="Arial"/>
         </w:rPr>
@@ -1337,8 +1588,52 @@
       <w:r>
         <w:rPr>
           <w:rFonts w:ascii="Arial" w:hAnsi="Arial" w:cs="Arial"/>
-        </w:rPr>
-        <w:t>, todos os registros possuíam valores para os campos que importavam para a geração da série histórica.</w:t>
+          <w:i/>
+          <w:iCs/>
+        </w:rPr>
+        <w:t xml:space="preserve"> </w:t>
+      </w:r>
+      <w:r>
+        <w:rPr>
+          <w:rFonts w:ascii="Arial" w:hAnsi="Arial" w:cs="Arial"/>
+        </w:rPr>
+        <w:t>para os campos utilizados na análise da série temporal</w:t>
+      </w:r>
+      <w:r>
+        <w:rPr>
+          <w:rFonts w:ascii="Arial" w:hAnsi="Arial" w:cs="Arial"/>
+        </w:rPr>
+        <w:t>.</w:t>
+      </w:r>
+      <w:r>
+        <w:rPr>
+          <w:rFonts w:ascii="Arial" w:hAnsi="Arial" w:cs="Arial"/>
+        </w:rPr>
+        <w:t xml:space="preserve"> Existiam valores não informados no </w:t>
+      </w:r>
+      <w:proofErr w:type="spellStart"/>
+      <w:proofErr w:type="gramStart"/>
+      <w:r>
+        <w:rPr>
+          <w:rFonts w:ascii="Arial" w:hAnsi="Arial" w:cs="Arial"/>
+          <w:i/>
+          <w:iCs/>
+        </w:rPr>
+        <w:t>dataset</w:t>
+      </w:r>
+      <w:proofErr w:type="spellEnd"/>
+      <w:r>
+        <w:rPr>
+          <w:rFonts w:ascii="Arial" w:hAnsi="Arial" w:cs="Arial"/>
+        </w:rPr>
+        <w:t>,  mas</w:t>
+      </w:r>
+      <w:proofErr w:type="gramEnd"/>
+      <w:r>
+        <w:rPr>
+          <w:rFonts w:ascii="Arial" w:hAnsi="Arial" w:cs="Arial"/>
+        </w:rPr>
+        <w:t xml:space="preserve"> eram detalhes de classificação. </w:t>
       </w:r>
     </w:p>
     <w:p>
@@ -1397,7 +1692,7 @@
         <w:rPr>
           <w:rFonts w:ascii="Arial" w:hAnsi="Arial" w:cs="Arial"/>
         </w:rPr>
-        <w:t xml:space="preserve"> e</w:t>
+        <w:t>;</w:t>
       </w:r>
     </w:p>
     <w:p>
@@ -1421,7 +1716,13 @@
         <w:rPr>
           <w:rFonts w:ascii="Arial" w:hAnsi="Arial" w:cs="Arial"/>
         </w:rPr>
-        <w:t xml:space="preserve"> e </w:t>
+        <w:t>;</w:t>
+      </w:r>
+      <w:r>
+        <w:rPr>
+          <w:rFonts w:ascii="Arial" w:hAnsi="Arial" w:cs="Arial"/>
+        </w:rPr>
+        <w:t xml:space="preserve"> </w:t>
       </w:r>
     </w:p>
     <w:p>
@@ -1677,13 +1978,7 @@
         <w:rPr>
           <w:rFonts w:ascii="Arial" w:hAnsi="Arial" w:cs="Arial"/>
         </w:rPr>
-        <w:t xml:space="preserve">Nosso grupo estudou duas opções </w:t>
-      </w:r>
-      <w:r>
-        <w:rPr>
-          <w:rFonts w:ascii="Arial" w:hAnsi="Arial" w:cs="Arial"/>
-        </w:rPr>
-        <w:t>de agrupamento dos dados por período</w:t>
+        <w:t>Analisamos inicialmente duas opções de período para agrupamento</w:t>
       </w:r>
       <w:r>
         <w:rPr>
@@ -1721,6 +2016,7 @@
       <w:r>
         <w:rPr>
           <w:rFonts w:ascii="Arial" w:hAnsi="Arial" w:cs="Arial"/>
+          <w:noProof/>
         </w:rPr>
         <w:drawing>
           <wp:inline distT="0" distB="0" distL="0" distR="0" wp14:anchorId="01153BD3" wp14:editId="672C02FA">
@@ -1738,7 +2034,7 @@
                     <pic:cNvPicPr/>
                   </pic:nvPicPr>
                   <pic:blipFill>
-                    <a:blip r:embed="rId8"/>
+                    <a:blip r:embed="rId9"/>
                     <a:stretch>
                       <a:fillRect/>
                     </a:stretch>
@@ -1769,6 +2065,7 @@
       <w:r>
         <w:rPr>
           <w:rFonts w:ascii="Arial" w:hAnsi="Arial" w:cs="Arial"/>
+          <w:noProof/>
         </w:rPr>
         <w:drawing>
           <wp:inline distT="0" distB="0" distL="0" distR="0" wp14:anchorId="1D5EEE28" wp14:editId="265CA9BF">
@@ -1786,7 +2083,7 @@
                     <pic:cNvPicPr/>
                   </pic:nvPicPr>
                   <pic:blipFill>
-                    <a:blip r:embed="rId9"/>
+                    <a:blip r:embed="rId10"/>
                     <a:stretch>
                       <a:fillRect/>
                     </a:stretch>
@@ -1837,7 +2134,7 @@
           <w:rFonts w:ascii="Arial" w:hAnsi="Arial" w:cs="Arial"/>
         </w:rPr>
         <w:lastRenderedPageBreak/>
-        <w:t>Semanal – Vendas agrupadas por semanas com correlações fortes para 1,2, 5, 6 e 11 semanas anteriores (gráfico de correlação na seção de estatística).</w:t>
+        <w:t>Semanal – Vendas agrupadas por semanas com correlações fortes para 1,2, 5, 6 e 11 semanas anteriores.</w:t>
       </w:r>
     </w:p>
     <w:p>
@@ -1850,6 +2147,7 @@
       <w:r>
         <w:rPr>
           <w:rFonts w:ascii="Arial" w:hAnsi="Arial" w:cs="Arial"/>
+          <w:noProof/>
         </w:rPr>
         <w:drawing>
           <wp:inline distT="0" distB="0" distL="0" distR="0" wp14:anchorId="51FF4CB0" wp14:editId="6C0B4C4D">
@@ -1867,7 +2165,7 @@
                     <pic:cNvPicPr/>
                   </pic:nvPicPr>
                   <pic:blipFill>
-                    <a:blip r:embed="rId10"/>
+                    <a:blip r:embed="rId11"/>
                     <a:stretch>
                       <a:fillRect/>
                     </a:stretch>
@@ -1898,6 +2196,7 @@
       <w:r>
         <w:rPr>
           <w:rFonts w:ascii="Arial" w:hAnsi="Arial" w:cs="Arial"/>
+          <w:noProof/>
         </w:rPr>
         <w:drawing>
           <wp:inline distT="0" distB="0" distL="0" distR="0" wp14:anchorId="57446566" wp14:editId="57ED6FA9">
@@ -1915,7 +2214,7 @@
                     <pic:cNvPicPr/>
                   </pic:nvPicPr>
                   <pic:blipFill>
-                    <a:blip r:embed="rId11"/>
+                    <a:blip r:embed="rId12"/>
                     <a:stretch>
                       <a:fillRect/>
                     </a:stretch>
@@ -1961,7 +2260,19 @@
         <w:rPr>
           <w:rFonts w:ascii="Arial" w:hAnsi="Arial" w:cs="Arial"/>
         </w:rPr>
-        <w:t>janela semanal que tinha correlações interessantes e aumentaria a quantidade de dados para treinamento do modelo, se optássemos pelo período mensal teríamos poucos dados para treino e validação.</w:t>
+        <w:t xml:space="preserve">janela semanal que tinha correlações interessantes </w:t>
+      </w:r>
+      <w:r>
+        <w:rPr>
+          <w:rFonts w:ascii="Arial" w:hAnsi="Arial" w:cs="Arial"/>
+        </w:rPr>
+        <w:t xml:space="preserve">para estudo, além de aumentar </w:t>
+      </w:r>
+      <w:r>
+        <w:rPr>
+          <w:rFonts w:ascii="Arial" w:hAnsi="Arial" w:cs="Arial"/>
+        </w:rPr>
+        <w:t>a quantidade de dados para treinamento do modelo, se optássemos pelo período mensal teríamos poucos dados para treino e validação.</w:t>
       </w:r>
     </w:p>
     <w:p>
@@ -1993,7 +2304,19 @@
         <w:rPr>
           <w:rFonts w:ascii="Arial" w:hAnsi="Arial" w:cs="Arial"/>
         </w:rPr>
-        <w:t xml:space="preserve">funções para diferentes </w:t>
+        <w:t xml:space="preserve">funções para </w:t>
+      </w:r>
+      <w:r>
+        <w:rPr>
+          <w:rFonts w:ascii="Arial" w:hAnsi="Arial" w:cs="Arial"/>
+        </w:rPr>
+        <w:t xml:space="preserve">montar </w:t>
+      </w:r>
+      <w:r>
+        <w:rPr>
+          <w:rFonts w:ascii="Arial" w:hAnsi="Arial" w:cs="Arial"/>
+        </w:rPr>
+        <w:t xml:space="preserve">diferentes </w:t>
       </w:r>
       <w:r>
         <w:rPr>
@@ -2863,23 +3186,7 @@
           <w:rFonts w:ascii="Arial" w:hAnsi="Arial" w:cs="Arial"/>
         </w:rPr>
         <w:lastRenderedPageBreak/>
-        <w:t xml:space="preserve">Os dados também foram manipulados para tentarmos uma melhoria em relação as janelas das últimas semanas, criamos um </w:t>
-      </w:r>
-      <w:proofErr w:type="spellStart"/>
-      <w:r>
-        <w:rPr>
-          <w:rFonts w:ascii="Arial" w:hAnsi="Arial" w:cs="Arial"/>
-          <w:i/>
-          <w:iCs/>
-        </w:rPr>
-        <w:t>dataset</w:t>
-      </w:r>
-      <w:proofErr w:type="spellEnd"/>
-      <w:r>
-        <w:rPr>
-          <w:rFonts w:ascii="Arial" w:hAnsi="Arial" w:cs="Arial"/>
-        </w:rPr>
-        <w:t xml:space="preserve"> que continha os seguintes dados:</w:t>
+        <w:t>Com o objetivo de estudar uma abordagem diferente, montamos um vetor de entrada com a seguinte configuração:</w:t>
       </w:r>
     </w:p>
     <w:p>
@@ -2898,7 +3205,37 @@
         <w:rPr>
           <w:rFonts w:ascii="Arial" w:hAnsi="Arial" w:cs="Arial"/>
         </w:rPr>
-        <w:t>1 e 2 semanas anteriores</w:t>
+        <w:t xml:space="preserve">Penúltima </w:t>
+      </w:r>
+      <w:r>
+        <w:rPr>
+          <w:rFonts w:ascii="Arial" w:hAnsi="Arial" w:cs="Arial"/>
+        </w:rPr>
+        <w:t xml:space="preserve">e </w:t>
+      </w:r>
+      <w:r>
+        <w:rPr>
+          <w:rFonts w:ascii="Arial" w:hAnsi="Arial" w:cs="Arial"/>
+        </w:rPr>
+        <w:t>antepe</w:t>
+      </w:r>
+      <w:r>
+        <w:rPr>
+          <w:rFonts w:ascii="Arial" w:hAnsi="Arial" w:cs="Arial"/>
+        </w:rPr>
+        <w:t xml:space="preserve">núltima </w:t>
+      </w:r>
+      <w:r>
+        <w:rPr>
+          <w:rFonts w:ascii="Arial" w:hAnsi="Arial" w:cs="Arial"/>
+        </w:rPr>
+        <w:t>semanas anteriores</w:t>
+      </w:r>
+      <w:r>
+        <w:rPr>
+          <w:rFonts w:ascii="Arial" w:hAnsi="Arial" w:cs="Arial"/>
+        </w:rPr>
+        <w:t>;</w:t>
       </w:r>
     </w:p>
     <w:p>
@@ -2917,7 +3254,13 @@
         <w:rPr>
           <w:rFonts w:ascii="Arial" w:hAnsi="Arial" w:cs="Arial"/>
         </w:rPr>
-        <w:t>Mesma semana do ano anterior.</w:t>
+        <w:t>Mesma semana do ano anterior</w:t>
+      </w:r>
+      <w:r>
+        <w:rPr>
+          <w:rFonts w:ascii="Arial" w:hAnsi="Arial" w:cs="Arial"/>
+        </w:rPr>
+        <w:t>;</w:t>
       </w:r>
     </w:p>
     <w:p>
@@ -2936,7 +3279,25 @@
         <w:rPr>
           <w:rFonts w:ascii="Arial" w:hAnsi="Arial" w:cs="Arial"/>
         </w:rPr>
-        <w:t>1 e 2 semanas anteriores do ano anterior.</w:t>
+        <w:t>Penúltima e antepe</w:t>
+      </w:r>
+      <w:r>
+        <w:rPr>
+          <w:rFonts w:ascii="Arial" w:hAnsi="Arial" w:cs="Arial"/>
+        </w:rPr>
+        <w:t xml:space="preserve">núltima </w:t>
+      </w:r>
+      <w:r>
+        <w:rPr>
+          <w:rFonts w:ascii="Arial" w:hAnsi="Arial" w:cs="Arial"/>
+        </w:rPr>
+        <w:t>semanas anteriores</w:t>
+      </w:r>
+      <w:r>
+        <w:rPr>
+          <w:rFonts w:ascii="Arial" w:hAnsi="Arial" w:cs="Arial"/>
+        </w:rPr>
+        <w:t xml:space="preserve"> do ano anterior.</w:t>
       </w:r>
     </w:p>
     <w:p>
@@ -4980,22 +5341,25 @@
         <w:spacing w:line="360" w:lineRule="auto"/>
         <w:rPr>
           <w:rFonts w:ascii="Arial" w:hAnsi="Arial" w:cs="Arial"/>
-          <w:lang w:val="en-US"/>
-        </w:rPr>
-      </w:pPr>
-    </w:p>
-    <w:p>
-      <w:pPr>
-        <w:spacing w:line="360" w:lineRule="auto"/>
-        <w:rPr>
-          <w:rFonts w:ascii="Arial" w:hAnsi="Arial" w:cs="Arial"/>
-        </w:rPr>
-      </w:pPr>
-      <w:r>
-        <w:rPr>
-          <w:rFonts w:ascii="Arial" w:hAnsi="Arial" w:cs="Arial"/>
-        </w:rPr>
-        <w:t>Nossos testes e treinamentos foram realizados com as seguintes massas de dados</w:t>
+        </w:rPr>
+      </w:pPr>
+      <w:r>
+        <w:rPr>
+          <w:rFonts w:ascii="Arial" w:hAnsi="Arial" w:cs="Arial"/>
+        </w:rPr>
+        <w:t xml:space="preserve">Nossos treinamentos </w:t>
+      </w:r>
+      <w:r>
+        <w:rPr>
+          <w:rFonts w:ascii="Arial" w:hAnsi="Arial" w:cs="Arial"/>
+        </w:rPr>
+        <w:t xml:space="preserve">e validações </w:t>
+      </w:r>
+      <w:r>
+        <w:rPr>
+          <w:rFonts w:ascii="Arial" w:hAnsi="Arial" w:cs="Arial"/>
+        </w:rPr>
+        <w:t>foram realizados com as seguintes massas de dados</w:t>
       </w:r>
       <w:r>
         <w:rPr>
@@ -5020,7 +5384,6 @@
         <w:rPr>
           <w:rFonts w:ascii="Arial" w:hAnsi="Arial" w:cs="Arial"/>
         </w:rPr>
-        <w:lastRenderedPageBreak/>
         <w:t>Últimas 12 semanas.</w:t>
       </w:r>
     </w:p>
@@ -5040,19 +5403,7 @@
         <w:rPr>
           <w:rFonts w:ascii="Arial" w:hAnsi="Arial" w:cs="Arial"/>
         </w:rPr>
-        <w:t xml:space="preserve">Últimas </w:t>
-      </w:r>
-      <w:r>
-        <w:rPr>
-          <w:rFonts w:ascii="Arial" w:hAnsi="Arial" w:cs="Arial"/>
-        </w:rPr>
-        <w:t>24</w:t>
-      </w:r>
-      <w:r>
-        <w:rPr>
-          <w:rFonts w:ascii="Arial" w:hAnsi="Arial" w:cs="Arial"/>
-        </w:rPr>
-        <w:t xml:space="preserve"> semanas</w:t>
+        <w:t>Últimas 24 semanas</w:t>
       </w:r>
     </w:p>
     <w:p>
@@ -5071,19 +5422,8 @@
         <w:rPr>
           <w:rFonts w:ascii="Arial" w:hAnsi="Arial" w:cs="Arial"/>
         </w:rPr>
-        <w:t xml:space="preserve">Últimas </w:t>
-      </w:r>
-      <w:r>
-        <w:rPr>
-          <w:rFonts w:ascii="Arial" w:hAnsi="Arial" w:cs="Arial"/>
-        </w:rPr>
-        <w:t>36</w:t>
-      </w:r>
-      <w:r>
-        <w:rPr>
-          <w:rFonts w:ascii="Arial" w:hAnsi="Arial" w:cs="Arial"/>
-        </w:rPr>
-        <w:t xml:space="preserve"> semanas</w:t>
+        <w:lastRenderedPageBreak/>
+        <w:t>Últimas 36 semanas</w:t>
       </w:r>
     </w:p>
     <w:p>
@@ -5102,19 +5442,7 @@
         <w:rPr>
           <w:rFonts w:ascii="Arial" w:hAnsi="Arial" w:cs="Arial"/>
         </w:rPr>
-        <w:t xml:space="preserve">Últimas </w:t>
-      </w:r>
-      <w:r>
-        <w:rPr>
-          <w:rFonts w:ascii="Arial" w:hAnsi="Arial" w:cs="Arial"/>
-        </w:rPr>
-        <w:t>5</w:t>
-      </w:r>
-      <w:r>
-        <w:rPr>
-          <w:rFonts w:ascii="Arial" w:hAnsi="Arial" w:cs="Arial"/>
-        </w:rPr>
-        <w:t>2 semanas</w:t>
+        <w:t>Últimas 52 semanas</w:t>
       </w:r>
     </w:p>
     <w:p>
@@ -5138,6 +5466,16 @@
     </w:p>
     <w:p>
       <w:pPr>
+        <w:pStyle w:val="PargrafodaLista"/>
+        <w:spacing w:line="360" w:lineRule="auto"/>
+        <w:ind w:left="1068"/>
+        <w:rPr>
+          <w:rFonts w:ascii="Arial" w:hAnsi="Arial" w:cs="Arial"/>
+        </w:rPr>
+      </w:pPr>
+    </w:p>
+    <w:p>
+      <w:pPr>
         <w:pStyle w:val="Ttulo2"/>
       </w:pPr>
       <w:r>
@@ -5207,7 +5545,31 @@
         <w:rPr>
           <w:rFonts w:ascii="Arial" w:hAnsi="Arial" w:cs="Arial"/>
         </w:rPr>
-        <w:t xml:space="preserve"> podem ser encontrados os estudos realizados para o agrupamento mensal, no relatório colocare</w:t>
+        <w:t xml:space="preserve"> podem ser encontrados os estudos realizados para o </w:t>
+      </w:r>
+      <w:r>
+        <w:rPr>
+          <w:rFonts w:ascii="Arial" w:hAnsi="Arial" w:cs="Arial"/>
+        </w:rPr>
+        <w:t xml:space="preserve">período </w:t>
+      </w:r>
+      <w:r>
+        <w:rPr>
+          <w:rFonts w:ascii="Arial" w:hAnsi="Arial" w:cs="Arial"/>
+        </w:rPr>
+        <w:t>mensal,</w:t>
+      </w:r>
+      <w:r>
+        <w:rPr>
+          <w:rFonts w:ascii="Arial" w:hAnsi="Arial" w:cs="Arial"/>
+        </w:rPr>
+        <w:t xml:space="preserve"> contudo </w:t>
+      </w:r>
+      <w:r>
+        <w:rPr>
+          <w:rFonts w:ascii="Arial" w:hAnsi="Arial" w:cs="Arial"/>
+        </w:rPr>
+        <w:t>no relatório colocare</w:t>
       </w:r>
       <w:r>
         <w:rPr>
@@ -5219,7 +5581,7 @@
         <w:rPr>
           <w:rFonts w:ascii="Arial" w:hAnsi="Arial" w:cs="Arial"/>
         </w:rPr>
-        <w:t xml:space="preserve"> os gráficos semanais, já que foi o período de agrupamento escolhido pelo grupo.</w:t>
+        <w:t xml:space="preserve"> os gráficos semanais, já que foi o período escolhido pelo grupo.</w:t>
       </w:r>
     </w:p>
     <w:p>
@@ -5236,6 +5598,20 @@
       </w:pPr>
       <w:r>
         <w:t>Média Móvel</w:t>
+      </w:r>
+    </w:p>
+    <w:p>
+      <w:pPr>
+        <w:spacing w:line="360" w:lineRule="auto"/>
+        <w:rPr>
+          <w:rFonts w:ascii="Arial" w:hAnsi="Arial" w:cs="Arial"/>
+        </w:rPr>
+      </w:pPr>
+      <w:r>
+        <w:rPr>
+          <w:rFonts w:ascii="Arial" w:hAnsi="Arial" w:cs="Arial"/>
+        </w:rPr>
+        <w:t>Janelas de 2, 5 e 11 semanas</w:t>
       </w:r>
     </w:p>
     <w:p>
@@ -5246,18 +5622,10 @@
           <w:rFonts w:ascii="Arial" w:hAnsi="Arial" w:cs="Arial"/>
         </w:rPr>
       </w:pPr>
-    </w:p>
-    <w:p>
-      <w:pPr>
-        <w:spacing w:line="360" w:lineRule="auto"/>
-        <w:jc w:val="center"/>
-        <w:rPr>
-          <w:rFonts w:ascii="Arial" w:hAnsi="Arial" w:cs="Arial"/>
-        </w:rPr>
-      </w:pPr>
-      <w:r>
-        <w:rPr>
-          <w:rFonts w:ascii="Arial" w:hAnsi="Arial" w:cs="Arial"/>
+      <w:r>
+        <w:rPr>
+          <w:rFonts w:ascii="Arial" w:hAnsi="Arial" w:cs="Arial"/>
+          <w:noProof/>
         </w:rPr>
         <w:drawing>
           <wp:inline distT="0" distB="0" distL="0" distR="0" wp14:anchorId="2A8283AD" wp14:editId="6C990CA6">
@@ -5275,7 +5643,7 @@
                     <pic:cNvPicPr/>
                   </pic:nvPicPr>
                   <pic:blipFill>
-                    <a:blip r:embed="rId12"/>
+                    <a:blip r:embed="rId13"/>
                     <a:stretch>
                       <a:fillRect/>
                     </a:stretch>
@@ -5307,6 +5675,7 @@
       <w:r>
         <w:rPr>
           <w:rFonts w:ascii="Arial" w:hAnsi="Arial" w:cs="Arial"/>
+          <w:noProof/>
         </w:rPr>
         <w:lastRenderedPageBreak/>
         <w:drawing>
@@ -5325,7 +5694,7 @@
                     <pic:cNvPicPr/>
                   </pic:nvPicPr>
                   <pic:blipFill>
-                    <a:blip r:embed="rId13"/>
+                    <a:blip r:embed="rId14"/>
                     <a:stretch>
                       <a:fillRect/>
                     </a:stretch>
@@ -5356,6 +5725,7 @@
       <w:r>
         <w:rPr>
           <w:rFonts w:ascii="Arial" w:hAnsi="Arial" w:cs="Arial"/>
+          <w:noProof/>
         </w:rPr>
         <w:drawing>
           <wp:inline distT="0" distB="0" distL="0" distR="0" wp14:anchorId="66C42D7F" wp14:editId="24E1FD08">
@@ -5373,7 +5743,7 @@
                     <pic:cNvPicPr/>
                   </pic:nvPicPr>
                   <pic:blipFill>
-                    <a:blip r:embed="rId14"/>
+                    <a:blip r:embed="rId15"/>
                     <a:stretch>
                       <a:fillRect/>
                     </a:stretch>
@@ -5400,19 +5770,32 @@
           <w:rFonts w:ascii="Arial" w:hAnsi="Arial" w:cs="Arial"/>
         </w:rPr>
       </w:pPr>
-    </w:p>
-    <w:p>
-      <w:pPr>
-        <w:rPr>
-          <w:rFonts w:ascii="Arial" w:hAnsi="Arial" w:cs="Arial"/>
-        </w:rPr>
-      </w:pPr>
+      <w:r>
+        <w:rPr>
+          <w:rFonts w:ascii="Arial" w:hAnsi="Arial" w:cs="Arial"/>
+        </w:rPr>
+        <w:br/>
+      </w:r>
+    </w:p>
+    <w:p>
+      <w:pPr>
+        <w:rPr>
+          <w:rFonts w:asciiTheme="majorHAnsi" w:eastAsiaTheme="majorEastAsia" w:hAnsiTheme="majorHAnsi" w:cstheme="majorBidi"/>
+          <w:color w:val="1F3763" w:themeColor="accent1" w:themeShade="7F"/>
+          <w:sz w:val="24"/>
+          <w:szCs w:val="24"/>
+        </w:rPr>
+      </w:pPr>
+      <w:r>
+        <w:br w:type="page"/>
+      </w:r>
     </w:p>
     <w:p>
       <w:pPr>
         <w:pStyle w:val="Ttulo3"/>
       </w:pPr>
       <w:r>
+        <w:lastRenderedPageBreak/>
         <w:t>Amortecimento Exponencial</w:t>
       </w:r>
     </w:p>
@@ -5434,11 +5817,11 @@
       <w:r>
         <w:rPr>
           <w:rFonts w:ascii="Arial" w:hAnsi="Arial" w:cs="Arial"/>
-        </w:rPr>
-        <w:lastRenderedPageBreak/>
+          <w:noProof/>
+        </w:rPr>
         <w:drawing>
-          <wp:inline distT="0" distB="0" distL="0" distR="0" wp14:anchorId="4EED680D" wp14:editId="6F02A164">
-            <wp:extent cx="6123729" cy="2975854"/>
+          <wp:inline distT="0" distB="0" distL="0" distR="0" wp14:anchorId="0055ED7A" wp14:editId="7B841A1D">
+            <wp:extent cx="5964702" cy="2898574"/>
             <wp:effectExtent l="0" t="0" r="0" b="0"/>
             <wp:docPr id="4" name="Imagem 4" descr="Gráfico, Histograma&#10;&#10;Descrição gerada automaticamente"/>
             <wp:cNvGraphicFramePr>
@@ -5452,7 +5835,7 @@
                     <pic:cNvPicPr/>
                   </pic:nvPicPr>
                   <pic:blipFill>
-                    <a:blip r:embed="rId15"/>
+                    <a:blip r:embed="rId16"/>
                     <a:stretch>
                       <a:fillRect/>
                     </a:stretch>
@@ -5460,7 +5843,7 @@
                   <pic:spPr>
                     <a:xfrm>
                       <a:off x="0" y="0"/>
-                      <a:ext cx="6169474" cy="2998084"/>
+                      <a:ext cx="6013450" cy="2922264"/>
                     </a:xfrm>
                     <a:prstGeom prst="rect">
                       <a:avLst/>
@@ -5483,16 +5866,11 @@
     </w:p>
     <w:p>
       <w:pPr>
-        <w:rPr>
-          <w:rFonts w:ascii="Arial" w:hAnsi="Arial" w:cs="Arial"/>
-        </w:rPr>
-      </w:pPr>
-      <w:r>
-        <w:rPr>
-          <w:rFonts w:ascii="Arial" w:hAnsi="Arial" w:cs="Arial"/>
-        </w:rPr>
-        <w:br w:type="page"/>
-      </w:r>
+        <w:jc w:val="center"/>
+        <w:rPr>
+          <w:rFonts w:ascii="Arial" w:hAnsi="Arial" w:cs="Arial"/>
+        </w:rPr>
+      </w:pPr>
     </w:p>
     <w:p>
       <w:pPr>
@@ -5500,7 +5878,6 @@
       </w:pPr>
       <w:proofErr w:type="spellStart"/>
       <w:r>
-        <w:lastRenderedPageBreak/>
         <w:t>Arima</w:t>
       </w:r>
       <w:proofErr w:type="spellEnd"/>
@@ -5523,6 +5900,7 @@
       <w:r>
         <w:rPr>
           <w:rFonts w:ascii="Arial" w:hAnsi="Arial" w:cs="Arial"/>
+          <w:noProof/>
         </w:rPr>
         <w:drawing>
           <wp:inline distT="0" distB="0" distL="0" distR="0" wp14:anchorId="577C3E3D" wp14:editId="778A2D9B">
@@ -5540,7 +5918,7 @@
                     <pic:cNvPicPr/>
                   </pic:nvPicPr>
                   <pic:blipFill>
-                    <a:blip r:embed="rId16"/>
+                    <a:blip r:embed="rId17"/>
                     <a:stretch>
                       <a:fillRect/>
                     </a:stretch>
@@ -6555,6 +6933,7 @@
           <w:rFonts w:ascii="Courier New" w:hAnsi="Courier New" w:cs="Courier New"/>
           <w:sz w:val="18"/>
           <w:szCs w:val="18"/>
+          <w:lang w:val="en-US"/>
         </w:rPr>
       </w:pPr>
       <w:r>
@@ -6571,6 +6950,7 @@
           <w:rFonts w:ascii="Courier New" w:hAnsi="Courier New" w:cs="Courier New"/>
           <w:sz w:val="18"/>
           <w:szCs w:val="18"/>
+          <w:lang w:val="en-US"/>
         </w:rPr>
         <w:t>print(</w:t>
       </w:r>
@@ -6581,6 +6961,7 @@
           <w:rFonts w:ascii="Courier New" w:hAnsi="Courier New" w:cs="Courier New"/>
           <w:sz w:val="18"/>
           <w:szCs w:val="18"/>
+          <w:lang w:val="en-US"/>
         </w:rPr>
         <w:t>model.best</w:t>
       </w:r>
@@ -6590,6 +6971,7 @@
           <w:rFonts w:ascii="Courier New" w:hAnsi="Courier New" w:cs="Courier New"/>
           <w:sz w:val="18"/>
           <w:szCs w:val="18"/>
+          <w:lang w:val="en-US"/>
         </w:rPr>
         <w:t>_params</w:t>
       </w:r>
@@ -6599,6 +6981,7 @@
           <w:rFonts w:ascii="Courier New" w:hAnsi="Courier New" w:cs="Courier New"/>
           <w:sz w:val="18"/>
           <w:szCs w:val="18"/>
+          <w:lang w:val="en-US"/>
         </w:rPr>
         <w:t>_)</w:t>
       </w:r>
@@ -6607,26 +6990,29 @@
       <w:pPr>
         <w:rPr>
           <w:rFonts w:ascii="Arial" w:hAnsi="Arial" w:cs="Arial"/>
+          <w:lang w:val="en-US"/>
         </w:rPr>
       </w:pPr>
     </w:p>
     <w:p>
       <w:pPr>
         <w:pStyle w:val="Ttulo2"/>
-      </w:pPr>
-      <w:proofErr w:type="spellStart"/>
-      <w:r>
-        <w:t>Random</w:t>
-      </w:r>
-      <w:proofErr w:type="spellEnd"/>
-      <w:r>
-        <w:t xml:space="preserve"> Forest</w:t>
-      </w:r>
-    </w:p>
-    <w:p>
-      <w:pPr>
-        <w:rPr>
-          <w:rFonts w:ascii="Arial" w:hAnsi="Arial" w:cs="Arial"/>
+        <w:rPr>
+          <w:lang w:val="en-US"/>
+        </w:rPr>
+      </w:pPr>
+      <w:r>
+        <w:rPr>
+          <w:lang w:val="en-US"/>
+        </w:rPr>
+        <w:t>Random Forest</w:t>
+      </w:r>
+    </w:p>
+    <w:p>
+      <w:pPr>
+        <w:rPr>
+          <w:rFonts w:ascii="Arial" w:hAnsi="Arial" w:cs="Arial"/>
+          <w:lang w:val="en-US"/>
         </w:rPr>
       </w:pPr>
     </w:p>
@@ -7909,32 +8295,30 @@
           <w:lang w:val="en-US"/>
         </w:rPr>
       </w:pPr>
-      <w:r>
-        <w:rPr>
-          <w:lang w:val="en-US"/>
-        </w:rPr>
-        <w:t xml:space="preserve">Dados </w:t>
-      </w:r>
-      <w:proofErr w:type="spellStart"/>
-      <w:r>
-        <w:rPr>
-          <w:lang w:val="en-US"/>
-        </w:rPr>
-        <w:t>Ano</w:t>
-      </w:r>
-      <w:proofErr w:type="spellEnd"/>
-      <w:r>
-        <w:rPr>
-          <w:lang w:val="en-US"/>
-        </w:rPr>
-        <w:t xml:space="preserve"> Anterior</w:t>
-      </w:r>
-    </w:p>
-    <w:p>
-      <w:pPr>
-        <w:rPr>
-          <w:rFonts w:ascii="Arial" w:hAnsi="Arial" w:cs="Arial"/>
-          <w:lang w:val="en-US"/>
+    </w:p>
+    <w:p>
+      <w:pPr>
+        <w:pStyle w:val="Ttulo3"/>
+      </w:pPr>
+      <w:proofErr w:type="spellStart"/>
+      <w:r>
+        <w:t>Random</w:t>
+      </w:r>
+      <w:proofErr w:type="spellEnd"/>
+      <w:r>
+        <w:t xml:space="preserve"> Forest com </w:t>
+      </w:r>
+      <w:r>
+        <w:t>D</w:t>
+      </w:r>
+      <w:r>
+        <w:t>ados Ano Anterior</w:t>
+      </w:r>
+    </w:p>
+    <w:p>
+      <w:pPr>
+        <w:rPr>
+          <w:rFonts w:ascii="Arial" w:hAnsi="Arial" w:cs="Arial"/>
         </w:rPr>
       </w:pPr>
     </w:p>
@@ -8410,6 +8794,7 @@
       <w:r>
         <w:rPr>
           <w:rFonts w:ascii="Arial" w:hAnsi="Arial" w:cs="Arial"/>
+          <w:noProof/>
           <w:lang w:val="en-US"/>
         </w:rPr>
         <w:drawing>
@@ -8428,7 +8813,7 @@
                     <pic:cNvPicPr/>
                   </pic:nvPicPr>
                   <pic:blipFill>
-                    <a:blip r:embed="rId17"/>
+                    <a:blip r:embed="rId18"/>
                     <a:stretch>
                       <a:fillRect/>
                     </a:stretch>
@@ -8460,38 +8845,23 @@
     <w:p>
       <w:pPr>
         <w:pStyle w:val="Ttulo3"/>
-        <w:rPr>
-          <w:lang w:val="en-US"/>
-        </w:rPr>
-      </w:pPr>
-      <w:proofErr w:type="spellStart"/>
-      <w:r>
-        <w:rPr>
-          <w:lang w:val="en-US"/>
-        </w:rPr>
-        <w:t>Janela</w:t>
-      </w:r>
-      <w:proofErr w:type="spellEnd"/>
-      <w:r>
-        <w:rPr>
-          <w:lang w:val="en-US"/>
-        </w:rPr>
-        <w:t xml:space="preserve"> 12 </w:t>
-      </w:r>
-      <w:proofErr w:type="spellStart"/>
-      <w:r>
-        <w:rPr>
-          <w:lang w:val="en-US"/>
-        </w:rPr>
-        <w:t>Semanas</w:t>
-      </w:r>
-      <w:proofErr w:type="spellEnd"/>
-    </w:p>
-    <w:p>
-      <w:pPr>
-        <w:rPr>
-          <w:rFonts w:ascii="Arial" w:hAnsi="Arial" w:cs="Arial"/>
-          <w:lang w:val="en-US"/>
+      </w:pPr>
+      <w:proofErr w:type="spellStart"/>
+      <w:r>
+        <w:t>Random</w:t>
+      </w:r>
+      <w:proofErr w:type="spellEnd"/>
+      <w:r>
+        <w:t xml:space="preserve"> Forest com </w:t>
+      </w:r>
+      <w:r>
+        <w:t>Janela 12 Semanas</w:t>
+      </w:r>
+    </w:p>
+    <w:p>
+      <w:pPr>
+        <w:rPr>
+          <w:rFonts w:ascii="Arial" w:hAnsi="Arial" w:cs="Arial"/>
         </w:rPr>
       </w:pPr>
     </w:p>
@@ -8507,16 +8877,14 @@
           <w:rFonts w:ascii="Courier New" w:hAnsi="Courier New" w:cs="Courier New"/>
           <w:sz w:val="18"/>
           <w:szCs w:val="18"/>
-          <w:lang w:val="en-US"/>
-        </w:rPr>
-      </w:pPr>
-      <w:proofErr w:type="spellStart"/>
-      <w:r>
-        <w:rPr>
-          <w:rFonts w:ascii="Courier New" w:hAnsi="Courier New" w:cs="Courier New"/>
-          <w:sz w:val="18"/>
-          <w:szCs w:val="18"/>
-          <w:lang w:val="en-US"/>
+        </w:rPr>
+      </w:pPr>
+      <w:proofErr w:type="spellStart"/>
+      <w:r>
+        <w:rPr>
+          <w:rFonts w:ascii="Courier New" w:hAnsi="Courier New" w:cs="Courier New"/>
+          <w:sz w:val="18"/>
+          <w:szCs w:val="18"/>
         </w:rPr>
         <w:t>x_train</w:t>
       </w:r>
@@ -8526,7 +8894,6 @@
           <w:rFonts w:ascii="Courier New" w:hAnsi="Courier New" w:cs="Courier New"/>
           <w:sz w:val="18"/>
           <w:szCs w:val="18"/>
-          <w:lang w:val="en-US"/>
         </w:rPr>
         <w:t xml:space="preserve">, </w:t>
       </w:r>
@@ -8536,7 +8903,6 @@
           <w:rFonts w:ascii="Courier New" w:hAnsi="Courier New" w:cs="Courier New"/>
           <w:sz w:val="18"/>
           <w:szCs w:val="18"/>
-          <w:lang w:val="en-US"/>
         </w:rPr>
         <w:t>x_test</w:t>
       </w:r>
@@ -8546,7 +8912,6 @@
           <w:rFonts w:ascii="Courier New" w:hAnsi="Courier New" w:cs="Courier New"/>
           <w:sz w:val="18"/>
           <w:szCs w:val="18"/>
-          <w:lang w:val="en-US"/>
         </w:rPr>
         <w:t xml:space="preserve">, </w:t>
       </w:r>
@@ -8556,7 +8921,6 @@
           <w:rFonts w:ascii="Courier New" w:hAnsi="Courier New" w:cs="Courier New"/>
           <w:sz w:val="18"/>
           <w:szCs w:val="18"/>
-          <w:lang w:val="en-US"/>
         </w:rPr>
         <w:t>y_train</w:t>
       </w:r>
@@ -8566,7 +8930,6 @@
           <w:rFonts w:ascii="Courier New" w:hAnsi="Courier New" w:cs="Courier New"/>
           <w:sz w:val="18"/>
           <w:szCs w:val="18"/>
-          <w:lang w:val="en-US"/>
         </w:rPr>
         <w:t xml:space="preserve">, </w:t>
       </w:r>
@@ -8576,7 +8939,6 @@
           <w:rFonts w:ascii="Courier New" w:hAnsi="Courier New" w:cs="Courier New"/>
           <w:sz w:val="18"/>
           <w:szCs w:val="18"/>
-          <w:lang w:val="en-US"/>
         </w:rPr>
         <w:t>y_test</w:t>
       </w:r>
@@ -8586,7 +8948,6 @@
           <w:rFonts w:ascii="Courier New" w:hAnsi="Courier New" w:cs="Courier New"/>
           <w:sz w:val="18"/>
           <w:szCs w:val="18"/>
-          <w:lang w:val="en-US"/>
         </w:rPr>
         <w:t xml:space="preserve"> = </w:t>
       </w:r>
@@ -8596,7 +8957,6 @@
           <w:rFonts w:ascii="Courier New" w:hAnsi="Courier New" w:cs="Courier New"/>
           <w:sz w:val="18"/>
           <w:szCs w:val="18"/>
-          <w:lang w:val="en-US"/>
         </w:rPr>
         <w:t>monta_dataset_por_</w:t>
       </w:r>
@@ -8606,7 +8966,6 @@
           <w:rFonts w:ascii="Courier New" w:hAnsi="Courier New" w:cs="Courier New"/>
           <w:sz w:val="18"/>
           <w:szCs w:val="18"/>
-          <w:lang w:val="en-US"/>
         </w:rPr>
         <w:t>janela</w:t>
       </w:r>
@@ -8616,27 +8975,34 @@
           <w:rFonts w:ascii="Courier New" w:hAnsi="Courier New" w:cs="Courier New"/>
           <w:sz w:val="18"/>
           <w:szCs w:val="18"/>
-          <w:lang w:val="en-US"/>
         </w:rPr>
         <w:t>(</w:t>
       </w:r>
+      <w:proofErr w:type="spellStart"/>
       <w:proofErr w:type="gramEnd"/>
       <w:r>
         <w:rPr>
           <w:rFonts w:ascii="Courier New" w:hAnsi="Courier New" w:cs="Courier New"/>
           <w:sz w:val="18"/>
           <w:szCs w:val="18"/>
-          <w:lang w:val="en-US"/>
-        </w:rPr>
-        <w:t>dataset=</w:t>
-      </w:r>
-      <w:proofErr w:type="spellStart"/>
-      <w:r>
-        <w:rPr>
-          <w:rFonts w:ascii="Courier New" w:hAnsi="Courier New" w:cs="Courier New"/>
-          <w:sz w:val="18"/>
-          <w:szCs w:val="18"/>
-          <w:lang w:val="en-US"/>
+        </w:rPr>
+        <w:t>dataset</w:t>
+      </w:r>
+      <w:proofErr w:type="spellEnd"/>
+      <w:r>
+        <w:rPr>
+          <w:rFonts w:ascii="Courier New" w:hAnsi="Courier New" w:cs="Courier New"/>
+          <w:sz w:val="18"/>
+          <w:szCs w:val="18"/>
+        </w:rPr>
+        <w:t>=</w:t>
+      </w:r>
+      <w:proofErr w:type="spellStart"/>
+      <w:r>
+        <w:rPr>
+          <w:rFonts w:ascii="Courier New" w:hAnsi="Courier New" w:cs="Courier New"/>
+          <w:sz w:val="18"/>
+          <w:szCs w:val="18"/>
         </w:rPr>
         <w:t>df_venda_historico_agrupado</w:t>
       </w:r>
@@ -8646,9 +9012,26 @@
           <w:rFonts w:ascii="Courier New" w:hAnsi="Courier New" w:cs="Courier New"/>
           <w:sz w:val="18"/>
           <w:szCs w:val="18"/>
-          <w:lang w:val="en-US"/>
-        </w:rPr>
-        <w:t>, window=12)</w:t>
+        </w:rPr>
+        <w:t xml:space="preserve">, </w:t>
+      </w:r>
+      <w:proofErr w:type="spellStart"/>
+      <w:r>
+        <w:rPr>
+          <w:rFonts w:ascii="Courier New" w:hAnsi="Courier New" w:cs="Courier New"/>
+          <w:sz w:val="18"/>
+          <w:szCs w:val="18"/>
+        </w:rPr>
+        <w:t>window</w:t>
+      </w:r>
+      <w:proofErr w:type="spellEnd"/>
+      <w:r>
+        <w:rPr>
+          <w:rFonts w:ascii="Courier New" w:hAnsi="Courier New" w:cs="Courier New"/>
+          <w:sz w:val="18"/>
+          <w:szCs w:val="18"/>
+        </w:rPr>
+        <w:t>=12)</w:t>
       </w:r>
     </w:p>
     <w:p>
@@ -8987,6 +9370,7 @@
       <w:r>
         <w:rPr>
           <w:rFonts w:ascii="Arial" w:hAnsi="Arial" w:cs="Arial"/>
+          <w:noProof/>
           <w:lang w:val="en-US"/>
         </w:rPr>
         <w:lastRenderedPageBreak/>
@@ -9006,7 +9390,7 @@
                     <pic:cNvPicPr/>
                   </pic:nvPicPr>
                   <pic:blipFill>
-                    <a:blip r:embed="rId18"/>
+                    <a:blip r:embed="rId19"/>
                     <a:stretch>
                       <a:fillRect/>
                     </a:stretch>
@@ -9038,38 +9422,23 @@
     <w:p>
       <w:pPr>
         <w:pStyle w:val="Ttulo3"/>
-        <w:rPr>
-          <w:lang w:val="en-US"/>
-        </w:rPr>
-      </w:pPr>
-      <w:proofErr w:type="spellStart"/>
-      <w:r>
-        <w:rPr>
-          <w:lang w:val="en-US"/>
-        </w:rPr>
-        <w:t>Janela</w:t>
-      </w:r>
-      <w:proofErr w:type="spellEnd"/>
-      <w:r>
-        <w:rPr>
-          <w:lang w:val="en-US"/>
-        </w:rPr>
-        <w:t xml:space="preserve"> 24 </w:t>
-      </w:r>
-      <w:proofErr w:type="spellStart"/>
-      <w:r>
-        <w:rPr>
-          <w:lang w:val="en-US"/>
-        </w:rPr>
-        <w:t>Semanas</w:t>
-      </w:r>
-      <w:proofErr w:type="spellEnd"/>
-    </w:p>
-    <w:p>
-      <w:pPr>
-        <w:rPr>
-          <w:rFonts w:ascii="Arial" w:hAnsi="Arial" w:cs="Arial"/>
-          <w:lang w:val="en-US"/>
+      </w:pPr>
+      <w:proofErr w:type="spellStart"/>
+      <w:r>
+        <w:t>Random</w:t>
+      </w:r>
+      <w:proofErr w:type="spellEnd"/>
+      <w:r>
+        <w:t xml:space="preserve"> Forest com </w:t>
+      </w:r>
+      <w:r>
+        <w:t>Janela 24 Semanas</w:t>
+      </w:r>
+    </w:p>
+    <w:p>
+      <w:pPr>
+        <w:rPr>
+          <w:rFonts w:ascii="Arial" w:hAnsi="Arial" w:cs="Arial"/>
         </w:rPr>
       </w:pPr>
     </w:p>
@@ -9085,16 +9454,14 @@
           <w:rFonts w:ascii="Courier New" w:hAnsi="Courier New" w:cs="Courier New"/>
           <w:sz w:val="18"/>
           <w:szCs w:val="18"/>
-          <w:lang w:val="en-US"/>
-        </w:rPr>
-      </w:pPr>
-      <w:proofErr w:type="spellStart"/>
-      <w:r>
-        <w:rPr>
-          <w:rFonts w:ascii="Courier New" w:hAnsi="Courier New" w:cs="Courier New"/>
-          <w:sz w:val="18"/>
-          <w:szCs w:val="18"/>
-          <w:lang w:val="en-US"/>
+        </w:rPr>
+      </w:pPr>
+      <w:proofErr w:type="spellStart"/>
+      <w:r>
+        <w:rPr>
+          <w:rFonts w:ascii="Courier New" w:hAnsi="Courier New" w:cs="Courier New"/>
+          <w:sz w:val="18"/>
+          <w:szCs w:val="18"/>
         </w:rPr>
         <w:t>x_train</w:t>
       </w:r>
@@ -9104,7 +9471,6 @@
           <w:rFonts w:ascii="Courier New" w:hAnsi="Courier New" w:cs="Courier New"/>
           <w:sz w:val="18"/>
           <w:szCs w:val="18"/>
-          <w:lang w:val="en-US"/>
         </w:rPr>
         <w:t xml:space="preserve">, </w:t>
       </w:r>
@@ -9114,7 +9480,6 @@
           <w:rFonts w:ascii="Courier New" w:hAnsi="Courier New" w:cs="Courier New"/>
           <w:sz w:val="18"/>
           <w:szCs w:val="18"/>
-          <w:lang w:val="en-US"/>
         </w:rPr>
         <w:t>x_test</w:t>
       </w:r>
@@ -9124,7 +9489,6 @@
           <w:rFonts w:ascii="Courier New" w:hAnsi="Courier New" w:cs="Courier New"/>
           <w:sz w:val="18"/>
           <w:szCs w:val="18"/>
-          <w:lang w:val="en-US"/>
         </w:rPr>
         <w:t xml:space="preserve">, </w:t>
       </w:r>
@@ -9134,7 +9498,6 @@
           <w:rFonts w:ascii="Courier New" w:hAnsi="Courier New" w:cs="Courier New"/>
           <w:sz w:val="18"/>
           <w:szCs w:val="18"/>
-          <w:lang w:val="en-US"/>
         </w:rPr>
         <w:t>y_train</w:t>
       </w:r>
@@ -9144,7 +9507,6 @@
           <w:rFonts w:ascii="Courier New" w:hAnsi="Courier New" w:cs="Courier New"/>
           <w:sz w:val="18"/>
           <w:szCs w:val="18"/>
-          <w:lang w:val="en-US"/>
         </w:rPr>
         <w:t xml:space="preserve">, </w:t>
       </w:r>
@@ -9154,7 +9516,6 @@
           <w:rFonts w:ascii="Courier New" w:hAnsi="Courier New" w:cs="Courier New"/>
           <w:sz w:val="18"/>
           <w:szCs w:val="18"/>
-          <w:lang w:val="en-US"/>
         </w:rPr>
         <w:t>y_test</w:t>
       </w:r>
@@ -9164,7 +9525,6 @@
           <w:rFonts w:ascii="Courier New" w:hAnsi="Courier New" w:cs="Courier New"/>
           <w:sz w:val="18"/>
           <w:szCs w:val="18"/>
-          <w:lang w:val="en-US"/>
         </w:rPr>
         <w:t xml:space="preserve"> = </w:t>
       </w:r>
@@ -9174,7 +9534,6 @@
           <w:rFonts w:ascii="Courier New" w:hAnsi="Courier New" w:cs="Courier New"/>
           <w:sz w:val="18"/>
           <w:szCs w:val="18"/>
-          <w:lang w:val="en-US"/>
         </w:rPr>
         <w:t>monta_dataset_por_</w:t>
       </w:r>
@@ -9184,7 +9543,6 @@
           <w:rFonts w:ascii="Courier New" w:hAnsi="Courier New" w:cs="Courier New"/>
           <w:sz w:val="18"/>
           <w:szCs w:val="18"/>
-          <w:lang w:val="en-US"/>
         </w:rPr>
         <w:t>janela</w:t>
       </w:r>
@@ -9194,27 +9552,34 @@
           <w:rFonts w:ascii="Courier New" w:hAnsi="Courier New" w:cs="Courier New"/>
           <w:sz w:val="18"/>
           <w:szCs w:val="18"/>
-          <w:lang w:val="en-US"/>
         </w:rPr>
         <w:t>(</w:t>
       </w:r>
+      <w:proofErr w:type="spellStart"/>
       <w:proofErr w:type="gramEnd"/>
       <w:r>
         <w:rPr>
           <w:rFonts w:ascii="Courier New" w:hAnsi="Courier New" w:cs="Courier New"/>
           <w:sz w:val="18"/>
           <w:szCs w:val="18"/>
-          <w:lang w:val="en-US"/>
-        </w:rPr>
-        <w:t>dataset=</w:t>
-      </w:r>
-      <w:proofErr w:type="spellStart"/>
-      <w:r>
-        <w:rPr>
-          <w:rFonts w:ascii="Courier New" w:hAnsi="Courier New" w:cs="Courier New"/>
-          <w:sz w:val="18"/>
-          <w:szCs w:val="18"/>
-          <w:lang w:val="en-US"/>
+        </w:rPr>
+        <w:t>dataset</w:t>
+      </w:r>
+      <w:proofErr w:type="spellEnd"/>
+      <w:r>
+        <w:rPr>
+          <w:rFonts w:ascii="Courier New" w:hAnsi="Courier New" w:cs="Courier New"/>
+          <w:sz w:val="18"/>
+          <w:szCs w:val="18"/>
+        </w:rPr>
+        <w:t>=</w:t>
+      </w:r>
+      <w:proofErr w:type="spellStart"/>
+      <w:r>
+        <w:rPr>
+          <w:rFonts w:ascii="Courier New" w:hAnsi="Courier New" w:cs="Courier New"/>
+          <w:sz w:val="18"/>
+          <w:szCs w:val="18"/>
         </w:rPr>
         <w:t>df_venda_historico_agrupado</w:t>
       </w:r>
@@ -9224,9 +9589,26 @@
           <w:rFonts w:ascii="Courier New" w:hAnsi="Courier New" w:cs="Courier New"/>
           <w:sz w:val="18"/>
           <w:szCs w:val="18"/>
-          <w:lang w:val="en-US"/>
-        </w:rPr>
-        <w:t>, window=24)</w:t>
+        </w:rPr>
+        <w:t xml:space="preserve">, </w:t>
+      </w:r>
+      <w:proofErr w:type="spellStart"/>
+      <w:r>
+        <w:rPr>
+          <w:rFonts w:ascii="Courier New" w:hAnsi="Courier New" w:cs="Courier New"/>
+          <w:sz w:val="18"/>
+          <w:szCs w:val="18"/>
+        </w:rPr>
+        <w:t>window</w:t>
+      </w:r>
+      <w:proofErr w:type="spellEnd"/>
+      <w:r>
+        <w:rPr>
+          <w:rFonts w:ascii="Courier New" w:hAnsi="Courier New" w:cs="Courier New"/>
+          <w:sz w:val="18"/>
+          <w:szCs w:val="18"/>
+        </w:rPr>
+        <w:t>=24)</w:t>
       </w:r>
     </w:p>
     <w:p>
@@ -9567,6 +9949,7 @@
       <w:r>
         <w:rPr>
           <w:rFonts w:ascii="Arial" w:hAnsi="Arial" w:cs="Arial"/>
+          <w:noProof/>
           <w:lang w:val="en-US"/>
         </w:rPr>
         <w:drawing>
@@ -9585,7 +9968,7 @@
                     <pic:cNvPicPr/>
                   </pic:nvPicPr>
                   <pic:blipFill>
-                    <a:blip r:embed="rId19"/>
+                    <a:blip r:embed="rId20"/>
                     <a:stretch>
                       <a:fillRect/>
                     </a:stretch>
@@ -9617,38 +10000,23 @@
     <w:p>
       <w:pPr>
         <w:pStyle w:val="Ttulo3"/>
-        <w:rPr>
-          <w:lang w:val="en-US"/>
-        </w:rPr>
-      </w:pPr>
-      <w:proofErr w:type="spellStart"/>
-      <w:r>
-        <w:rPr>
-          <w:lang w:val="en-US"/>
-        </w:rPr>
-        <w:t>Janela</w:t>
-      </w:r>
-      <w:proofErr w:type="spellEnd"/>
-      <w:r>
-        <w:rPr>
-          <w:lang w:val="en-US"/>
-        </w:rPr>
-        <w:t xml:space="preserve"> 36 </w:t>
-      </w:r>
-      <w:proofErr w:type="spellStart"/>
-      <w:r>
-        <w:rPr>
-          <w:lang w:val="en-US"/>
-        </w:rPr>
-        <w:t>Semanas</w:t>
-      </w:r>
-      <w:proofErr w:type="spellEnd"/>
-    </w:p>
-    <w:p>
-      <w:pPr>
-        <w:rPr>
-          <w:rFonts w:ascii="Arial" w:hAnsi="Arial" w:cs="Arial"/>
-          <w:lang w:val="en-US"/>
+      </w:pPr>
+      <w:proofErr w:type="spellStart"/>
+      <w:r>
+        <w:t>Random</w:t>
+      </w:r>
+      <w:proofErr w:type="spellEnd"/>
+      <w:r>
+        <w:t xml:space="preserve"> Forest com </w:t>
+      </w:r>
+      <w:r>
+        <w:t>Janela 36 Semanas</w:t>
+      </w:r>
+    </w:p>
+    <w:p>
+      <w:pPr>
+        <w:rPr>
+          <w:rFonts w:ascii="Arial" w:hAnsi="Arial" w:cs="Arial"/>
         </w:rPr>
       </w:pPr>
     </w:p>
@@ -9664,16 +10032,14 @@
           <w:rFonts w:ascii="Courier New" w:hAnsi="Courier New" w:cs="Courier New"/>
           <w:sz w:val="18"/>
           <w:szCs w:val="18"/>
-          <w:lang w:val="en-US"/>
-        </w:rPr>
-      </w:pPr>
-      <w:proofErr w:type="spellStart"/>
-      <w:r>
-        <w:rPr>
-          <w:rFonts w:ascii="Courier New" w:hAnsi="Courier New" w:cs="Courier New"/>
-          <w:sz w:val="18"/>
-          <w:szCs w:val="18"/>
-          <w:lang w:val="en-US"/>
+        </w:rPr>
+      </w:pPr>
+      <w:proofErr w:type="spellStart"/>
+      <w:r>
+        <w:rPr>
+          <w:rFonts w:ascii="Courier New" w:hAnsi="Courier New" w:cs="Courier New"/>
+          <w:sz w:val="18"/>
+          <w:szCs w:val="18"/>
         </w:rPr>
         <w:t>x_train</w:t>
       </w:r>
@@ -9683,7 +10049,6 @@
           <w:rFonts w:ascii="Courier New" w:hAnsi="Courier New" w:cs="Courier New"/>
           <w:sz w:val="18"/>
           <w:szCs w:val="18"/>
-          <w:lang w:val="en-US"/>
         </w:rPr>
         <w:t xml:space="preserve">, </w:t>
       </w:r>
@@ -9693,7 +10058,6 @@
           <w:rFonts w:ascii="Courier New" w:hAnsi="Courier New" w:cs="Courier New"/>
           <w:sz w:val="18"/>
           <w:szCs w:val="18"/>
-          <w:lang w:val="en-US"/>
         </w:rPr>
         <w:t>x_test</w:t>
       </w:r>
@@ -9703,7 +10067,6 @@
           <w:rFonts w:ascii="Courier New" w:hAnsi="Courier New" w:cs="Courier New"/>
           <w:sz w:val="18"/>
           <w:szCs w:val="18"/>
-          <w:lang w:val="en-US"/>
         </w:rPr>
         <w:t xml:space="preserve">, </w:t>
       </w:r>
@@ -9713,7 +10076,6 @@
           <w:rFonts w:ascii="Courier New" w:hAnsi="Courier New" w:cs="Courier New"/>
           <w:sz w:val="18"/>
           <w:szCs w:val="18"/>
-          <w:lang w:val="en-US"/>
         </w:rPr>
         <w:t>y_train</w:t>
       </w:r>
@@ -9723,7 +10085,6 @@
           <w:rFonts w:ascii="Courier New" w:hAnsi="Courier New" w:cs="Courier New"/>
           <w:sz w:val="18"/>
           <w:szCs w:val="18"/>
-          <w:lang w:val="en-US"/>
         </w:rPr>
         <w:t xml:space="preserve">, </w:t>
       </w:r>
@@ -9733,7 +10094,6 @@
           <w:rFonts w:ascii="Courier New" w:hAnsi="Courier New" w:cs="Courier New"/>
           <w:sz w:val="18"/>
           <w:szCs w:val="18"/>
-          <w:lang w:val="en-US"/>
         </w:rPr>
         <w:t>y_test</w:t>
       </w:r>
@@ -9743,7 +10103,6 @@
           <w:rFonts w:ascii="Courier New" w:hAnsi="Courier New" w:cs="Courier New"/>
           <w:sz w:val="18"/>
           <w:szCs w:val="18"/>
-          <w:lang w:val="en-US"/>
         </w:rPr>
         <w:t xml:space="preserve"> = </w:t>
       </w:r>
@@ -9753,7 +10112,6 @@
           <w:rFonts w:ascii="Courier New" w:hAnsi="Courier New" w:cs="Courier New"/>
           <w:sz w:val="18"/>
           <w:szCs w:val="18"/>
-          <w:lang w:val="en-US"/>
         </w:rPr>
         <w:t>monta_dataset_por_</w:t>
       </w:r>
@@ -9763,7 +10121,6 @@
           <w:rFonts w:ascii="Courier New" w:hAnsi="Courier New" w:cs="Courier New"/>
           <w:sz w:val="18"/>
           <w:szCs w:val="18"/>
-          <w:lang w:val="en-US"/>
         </w:rPr>
         <w:t>janela</w:t>
       </w:r>
@@ -9773,27 +10130,34 @@
           <w:rFonts w:ascii="Courier New" w:hAnsi="Courier New" w:cs="Courier New"/>
           <w:sz w:val="18"/>
           <w:szCs w:val="18"/>
-          <w:lang w:val="en-US"/>
         </w:rPr>
         <w:t>(</w:t>
       </w:r>
+      <w:proofErr w:type="spellStart"/>
       <w:proofErr w:type="gramEnd"/>
       <w:r>
         <w:rPr>
           <w:rFonts w:ascii="Courier New" w:hAnsi="Courier New" w:cs="Courier New"/>
           <w:sz w:val="18"/>
           <w:szCs w:val="18"/>
-          <w:lang w:val="en-US"/>
-        </w:rPr>
-        <w:t>dataset=</w:t>
-      </w:r>
-      <w:proofErr w:type="spellStart"/>
-      <w:r>
-        <w:rPr>
-          <w:rFonts w:ascii="Courier New" w:hAnsi="Courier New" w:cs="Courier New"/>
-          <w:sz w:val="18"/>
-          <w:szCs w:val="18"/>
-          <w:lang w:val="en-US"/>
+        </w:rPr>
+        <w:t>dataset</w:t>
+      </w:r>
+      <w:proofErr w:type="spellEnd"/>
+      <w:r>
+        <w:rPr>
+          <w:rFonts w:ascii="Courier New" w:hAnsi="Courier New" w:cs="Courier New"/>
+          <w:sz w:val="18"/>
+          <w:szCs w:val="18"/>
+        </w:rPr>
+        <w:t>=</w:t>
+      </w:r>
+      <w:proofErr w:type="spellStart"/>
+      <w:r>
+        <w:rPr>
+          <w:rFonts w:ascii="Courier New" w:hAnsi="Courier New" w:cs="Courier New"/>
+          <w:sz w:val="18"/>
+          <w:szCs w:val="18"/>
         </w:rPr>
         <w:t>df_venda_historico_agrupado</w:t>
       </w:r>
@@ -9803,9 +10167,26 @@
           <w:rFonts w:ascii="Courier New" w:hAnsi="Courier New" w:cs="Courier New"/>
           <w:sz w:val="18"/>
           <w:szCs w:val="18"/>
-          <w:lang w:val="en-US"/>
-        </w:rPr>
-        <w:t>, window=36)</w:t>
+        </w:rPr>
+        <w:t xml:space="preserve">, </w:t>
+      </w:r>
+      <w:proofErr w:type="spellStart"/>
+      <w:r>
+        <w:rPr>
+          <w:rFonts w:ascii="Courier New" w:hAnsi="Courier New" w:cs="Courier New"/>
+          <w:sz w:val="18"/>
+          <w:szCs w:val="18"/>
+        </w:rPr>
+        <w:t>window</w:t>
+      </w:r>
+      <w:proofErr w:type="spellEnd"/>
+      <w:r>
+        <w:rPr>
+          <w:rFonts w:ascii="Courier New" w:hAnsi="Courier New" w:cs="Courier New"/>
+          <w:sz w:val="18"/>
+          <w:szCs w:val="18"/>
+        </w:rPr>
+        <w:t>=36)</w:t>
       </w:r>
     </w:p>
     <w:p>
@@ -9830,17 +10211,17 @@
           <w:szCs w:val="18"/>
           <w:lang w:val="en-US"/>
         </w:rPr>
-        <w:t>%time t</w:t>
-      </w:r>
-      <w:proofErr w:type="spellStart"/>
-      <w:r>
-        <w:rPr>
-          <w:rFonts w:ascii="Courier New" w:hAnsi="Courier New" w:cs="Courier New"/>
-          <w:sz w:val="18"/>
-          <w:szCs w:val="18"/>
-          <w:lang w:val="en-US"/>
-        </w:rPr>
-        <w:t>rain_predict_random_</w:t>
+        <w:t xml:space="preserve">%time </w:t>
+      </w:r>
+      <w:proofErr w:type="spellStart"/>
+      <w:r>
+        <w:rPr>
+          <w:rFonts w:ascii="Courier New" w:hAnsi="Courier New" w:cs="Courier New"/>
+          <w:sz w:val="18"/>
+          <w:szCs w:val="18"/>
+          <w:lang w:val="en-US"/>
+        </w:rPr>
+        <w:t>train_predict_random_</w:t>
       </w:r>
       <w:proofErr w:type="gramStart"/>
       <w:r>
@@ -10155,6 +10536,7 @@
       <w:r>
         <w:rPr>
           <w:rFonts w:ascii="Arial" w:hAnsi="Arial" w:cs="Arial"/>
+          <w:noProof/>
           <w:lang w:val="en-US"/>
         </w:rPr>
         <w:drawing>
@@ -10173,7 +10555,7 @@
                     <pic:cNvPicPr/>
                   </pic:nvPicPr>
                   <pic:blipFill>
-                    <a:blip r:embed="rId20"/>
+                    <a:blip r:embed="rId21"/>
                     <a:stretch>
                       <a:fillRect/>
                     </a:stretch>
@@ -10205,38 +10587,34 @@
     <w:p>
       <w:pPr>
         <w:pStyle w:val="Ttulo3"/>
-        <w:rPr>
-          <w:lang w:val="en-US"/>
-        </w:rPr>
-      </w:pPr>
-      <w:proofErr w:type="spellStart"/>
-      <w:r>
-        <w:rPr>
-          <w:lang w:val="en-US"/>
-        </w:rPr>
+      </w:pPr>
+      <w:proofErr w:type="spellStart"/>
+      <w:r>
+        <w:t>Random</w:t>
+      </w:r>
+      <w:proofErr w:type="spellEnd"/>
+      <w:r>
+        <w:t xml:space="preserve"> Forest </w:t>
+      </w:r>
+      <w:proofErr w:type="gramStart"/>
+      <w:r>
+        <w:t xml:space="preserve">com </w:t>
+      </w:r>
+      <w:r>
+        <w:t xml:space="preserve"> </w:t>
+      </w:r>
+      <w:r>
         <w:t>Janela</w:t>
       </w:r>
-      <w:proofErr w:type="spellEnd"/>
-      <w:r>
-        <w:rPr>
-          <w:lang w:val="en-US"/>
-        </w:rPr>
-        <w:t xml:space="preserve"> 52 </w:t>
-      </w:r>
-      <w:proofErr w:type="spellStart"/>
-      <w:r>
-        <w:rPr>
-          <w:lang w:val="en-US"/>
-        </w:rPr>
-        <w:t>Semanas</w:t>
-      </w:r>
-      <w:proofErr w:type="spellEnd"/>
-    </w:p>
-    <w:p>
-      <w:pPr>
-        <w:rPr>
-          <w:rFonts w:ascii="Arial" w:hAnsi="Arial" w:cs="Arial"/>
-          <w:lang w:val="en-US"/>
+      <w:proofErr w:type="gramEnd"/>
+      <w:r>
+        <w:t xml:space="preserve"> 52 Semanas</w:t>
+      </w:r>
+    </w:p>
+    <w:p>
+      <w:pPr>
+        <w:rPr>
+          <w:rFonts w:ascii="Arial" w:hAnsi="Arial" w:cs="Arial"/>
         </w:rPr>
       </w:pPr>
     </w:p>
@@ -10252,16 +10630,14 @@
           <w:rFonts w:ascii="Courier New" w:hAnsi="Courier New" w:cs="Courier New"/>
           <w:sz w:val="18"/>
           <w:szCs w:val="18"/>
-          <w:lang w:val="en-US"/>
-        </w:rPr>
-      </w:pPr>
-      <w:proofErr w:type="spellStart"/>
-      <w:r>
-        <w:rPr>
-          <w:rFonts w:ascii="Courier New" w:hAnsi="Courier New" w:cs="Courier New"/>
-          <w:sz w:val="18"/>
-          <w:szCs w:val="18"/>
-          <w:lang w:val="en-US"/>
+        </w:rPr>
+      </w:pPr>
+      <w:proofErr w:type="spellStart"/>
+      <w:r>
+        <w:rPr>
+          <w:rFonts w:ascii="Courier New" w:hAnsi="Courier New" w:cs="Courier New"/>
+          <w:sz w:val="18"/>
+          <w:szCs w:val="18"/>
         </w:rPr>
         <w:t>x_train</w:t>
       </w:r>
@@ -10271,7 +10647,6 @@
           <w:rFonts w:ascii="Courier New" w:hAnsi="Courier New" w:cs="Courier New"/>
           <w:sz w:val="18"/>
           <w:szCs w:val="18"/>
-          <w:lang w:val="en-US"/>
         </w:rPr>
         <w:t xml:space="preserve">, </w:t>
       </w:r>
@@ -10281,7 +10656,6 @@
           <w:rFonts w:ascii="Courier New" w:hAnsi="Courier New" w:cs="Courier New"/>
           <w:sz w:val="18"/>
           <w:szCs w:val="18"/>
-          <w:lang w:val="en-US"/>
         </w:rPr>
         <w:t>x_test</w:t>
       </w:r>
@@ -10291,7 +10665,6 @@
           <w:rFonts w:ascii="Courier New" w:hAnsi="Courier New" w:cs="Courier New"/>
           <w:sz w:val="18"/>
           <w:szCs w:val="18"/>
-          <w:lang w:val="en-US"/>
         </w:rPr>
         <w:t xml:space="preserve">, </w:t>
       </w:r>
@@ -10301,7 +10674,6 @@
           <w:rFonts w:ascii="Courier New" w:hAnsi="Courier New" w:cs="Courier New"/>
           <w:sz w:val="18"/>
           <w:szCs w:val="18"/>
-          <w:lang w:val="en-US"/>
         </w:rPr>
         <w:t>y_train</w:t>
       </w:r>
@@ -10311,7 +10683,6 @@
           <w:rFonts w:ascii="Courier New" w:hAnsi="Courier New" w:cs="Courier New"/>
           <w:sz w:val="18"/>
           <w:szCs w:val="18"/>
-          <w:lang w:val="en-US"/>
         </w:rPr>
         <w:t xml:space="preserve">, </w:t>
       </w:r>
@@ -10321,7 +10692,6 @@
           <w:rFonts w:ascii="Courier New" w:hAnsi="Courier New" w:cs="Courier New"/>
           <w:sz w:val="18"/>
           <w:szCs w:val="18"/>
-          <w:lang w:val="en-US"/>
         </w:rPr>
         <w:t>y_test</w:t>
       </w:r>
@@ -10331,7 +10701,6 @@
           <w:rFonts w:ascii="Courier New" w:hAnsi="Courier New" w:cs="Courier New"/>
           <w:sz w:val="18"/>
           <w:szCs w:val="18"/>
-          <w:lang w:val="en-US"/>
         </w:rPr>
         <w:t xml:space="preserve"> = </w:t>
       </w:r>
@@ -10341,7 +10710,6 @@
           <w:rFonts w:ascii="Courier New" w:hAnsi="Courier New" w:cs="Courier New"/>
           <w:sz w:val="18"/>
           <w:szCs w:val="18"/>
-          <w:lang w:val="en-US"/>
         </w:rPr>
         <w:t>monta_dataset_por_</w:t>
       </w:r>
@@ -10351,7 +10719,6 @@
           <w:rFonts w:ascii="Courier New" w:hAnsi="Courier New" w:cs="Courier New"/>
           <w:sz w:val="18"/>
           <w:szCs w:val="18"/>
-          <w:lang w:val="en-US"/>
         </w:rPr>
         <w:t>janela</w:t>
       </w:r>
@@ -10361,27 +10728,34 @@
           <w:rFonts w:ascii="Courier New" w:hAnsi="Courier New" w:cs="Courier New"/>
           <w:sz w:val="18"/>
           <w:szCs w:val="18"/>
-          <w:lang w:val="en-US"/>
         </w:rPr>
         <w:t>(</w:t>
       </w:r>
+      <w:proofErr w:type="spellStart"/>
       <w:proofErr w:type="gramEnd"/>
       <w:r>
         <w:rPr>
           <w:rFonts w:ascii="Courier New" w:hAnsi="Courier New" w:cs="Courier New"/>
           <w:sz w:val="18"/>
           <w:szCs w:val="18"/>
-          <w:lang w:val="en-US"/>
-        </w:rPr>
-        <w:t>dataset=</w:t>
-      </w:r>
-      <w:proofErr w:type="spellStart"/>
-      <w:r>
-        <w:rPr>
-          <w:rFonts w:ascii="Courier New" w:hAnsi="Courier New" w:cs="Courier New"/>
-          <w:sz w:val="18"/>
-          <w:szCs w:val="18"/>
-          <w:lang w:val="en-US"/>
+        </w:rPr>
+        <w:t>dataset</w:t>
+      </w:r>
+      <w:proofErr w:type="spellEnd"/>
+      <w:r>
+        <w:rPr>
+          <w:rFonts w:ascii="Courier New" w:hAnsi="Courier New" w:cs="Courier New"/>
+          <w:sz w:val="18"/>
+          <w:szCs w:val="18"/>
+        </w:rPr>
+        <w:t>=</w:t>
+      </w:r>
+      <w:proofErr w:type="spellStart"/>
+      <w:r>
+        <w:rPr>
+          <w:rFonts w:ascii="Courier New" w:hAnsi="Courier New" w:cs="Courier New"/>
+          <w:sz w:val="18"/>
+          <w:szCs w:val="18"/>
         </w:rPr>
         <w:t>df_venda_historico_agrupado</w:t>
       </w:r>
@@ -10391,9 +10765,26 @@
           <w:rFonts w:ascii="Courier New" w:hAnsi="Courier New" w:cs="Courier New"/>
           <w:sz w:val="18"/>
           <w:szCs w:val="18"/>
-          <w:lang w:val="en-US"/>
-        </w:rPr>
-        <w:t>, window=52)</w:t>
+        </w:rPr>
+        <w:t xml:space="preserve">, </w:t>
+      </w:r>
+      <w:proofErr w:type="spellStart"/>
+      <w:r>
+        <w:rPr>
+          <w:rFonts w:ascii="Courier New" w:hAnsi="Courier New" w:cs="Courier New"/>
+          <w:sz w:val="18"/>
+          <w:szCs w:val="18"/>
+        </w:rPr>
+        <w:t>window</w:t>
+      </w:r>
+      <w:proofErr w:type="spellEnd"/>
+      <w:r>
+        <w:rPr>
+          <w:rFonts w:ascii="Courier New" w:hAnsi="Courier New" w:cs="Courier New"/>
+          <w:sz w:val="18"/>
+          <w:szCs w:val="18"/>
+        </w:rPr>
+        <w:t>=52)</w:t>
       </w:r>
     </w:p>
     <w:p>
@@ -10731,48 +11122,215 @@
           <w:lang w:val="en-US"/>
         </w:rPr>
       </w:pPr>
-    </w:p>
-    <w:p>
-      <w:pPr>
-        <w:rPr>
-          <w:rFonts w:ascii="Arial" w:hAnsi="Arial" w:cs="Arial"/>
-          <w:lang w:val="en-US"/>
-        </w:rPr>
-      </w:pPr>
-    </w:p>
-    <w:p>
-      <w:pPr>
-        <w:rPr>
-          <w:rFonts w:ascii="Arial" w:hAnsi="Arial" w:cs="Arial"/>
-          <w:lang w:val="en-US"/>
-        </w:rPr>
-      </w:pPr>
-    </w:p>
-    <w:p>
-      <w:pPr>
-        <w:rPr>
-          <w:rFonts w:ascii="Arial" w:hAnsi="Arial" w:cs="Arial"/>
-          <w:lang w:val="en-US"/>
-        </w:rPr>
-      </w:pPr>
-    </w:p>
-    <w:p>
-      <w:pPr>
-        <w:spacing w:line="360" w:lineRule="auto"/>
-        <w:jc w:val="center"/>
-        <w:rPr>
-          <w:rFonts w:ascii="Arial" w:hAnsi="Arial" w:cs="Arial"/>
-          <w:lang w:val="en-US"/>
-        </w:rPr>
-      </w:pPr>
-    </w:p>
+      <w:r>
+        <w:rPr>
+          <w:noProof/>
+        </w:rPr>
+        <w:lastRenderedPageBreak/>
+        <w:drawing>
+          <wp:inline distT="0" distB="0" distL="0" distR="0" wp14:anchorId="48581262" wp14:editId="75C60F04">
+            <wp:extent cx="3791479" cy="2505425"/>
+            <wp:effectExtent l="0" t="0" r="0" b="9525"/>
+            <wp:docPr id="14" name="Imagem 14" descr="Gráfico, Gráfico de linhas&#10;&#10;Descrição gerada automaticamente"/>
+            <wp:cNvGraphicFramePr>
+              <a:graphicFrameLocks xmlns:a="http://schemas.openxmlformats.org/drawingml/2006/main" noChangeAspect="1"/>
+            </wp:cNvGraphicFramePr>
+            <a:graphic xmlns:a="http://schemas.openxmlformats.org/drawingml/2006/main">
+              <a:graphicData uri="http://schemas.openxmlformats.org/drawingml/2006/picture">
+                <pic:pic xmlns:pic="http://schemas.openxmlformats.org/drawingml/2006/picture">
+                  <pic:nvPicPr>
+                    <pic:cNvPr id="14" name="Imagem 14" descr="Gráfico, Gráfico de linhas&#10;&#10;Descrição gerada automaticamente"/>
+                    <pic:cNvPicPr/>
+                  </pic:nvPicPr>
+                  <pic:blipFill>
+                    <a:blip r:embed="rId22"/>
+                    <a:stretch>
+                      <a:fillRect/>
+                    </a:stretch>
+                  </pic:blipFill>
+                  <pic:spPr>
+                    <a:xfrm>
+                      <a:off x="0" y="0"/>
+                      <a:ext cx="3791479" cy="2505425"/>
+                    </a:xfrm>
+                    <a:prstGeom prst="rect">
+                      <a:avLst/>
+                    </a:prstGeom>
+                  </pic:spPr>
+                </pic:pic>
+              </a:graphicData>
+            </a:graphic>
+          </wp:inline>
+        </w:drawing>
+      </w:r>
+    </w:p>
+    <w:p>
+      <w:pPr>
+        <w:rPr>
+          <w:rFonts w:ascii="Arial" w:hAnsi="Arial" w:cs="Arial"/>
+          <w:lang w:val="en-US"/>
+        </w:rPr>
+      </w:pPr>
+    </w:p>
+    <w:p>
+      <w:pPr>
+        <w:rPr>
+          <w:rFonts w:ascii="Arial" w:hAnsi="Arial" w:cs="Arial"/>
+          <w:lang w:val="en-US"/>
+        </w:rPr>
+      </w:pPr>
+    </w:p>
+    <w:p>
+      <w:pPr>
+        <w:rPr>
+          <w:rFonts w:ascii="Arial" w:hAnsi="Arial" w:cs="Arial"/>
+          <w:lang w:val="en-US"/>
+        </w:rPr>
+      </w:pPr>
+    </w:p>
+    <w:p>
+      <w:pPr>
+        <w:pStyle w:val="Ttulo1"/>
+        <w:rPr>
+          <w:lang w:val="en-US"/>
+        </w:rPr>
+      </w:pPr>
+      <w:proofErr w:type="spellStart"/>
+      <w:r>
+        <w:rPr>
+          <w:lang w:val="en-US"/>
+        </w:rPr>
+        <w:t>Conclusão</w:t>
+      </w:r>
+      <w:proofErr w:type="spellEnd"/>
+    </w:p>
+    <w:p>
+      <w:pPr>
+        <w:rPr>
+          <w:lang w:val="en-US"/>
+        </w:rPr>
+      </w:pPr>
+    </w:p>
+    <w:p>
+      <w:pPr>
+        <w:rPr>
+          <w:lang w:val="en-US"/>
+        </w:rPr>
+      </w:pPr>
+    </w:p>
+    <w:p>
+      <w:pPr>
+        <w:rPr>
+          <w:lang w:val="en-US"/>
+        </w:rPr>
+      </w:pPr>
+    </w:p>
+    <w:p>
+      <w:pPr>
+        <w:rPr>
+          <w:lang w:val="en-US"/>
+        </w:rPr>
+      </w:pPr>
+    </w:p>
+    <w:p>
+      <w:pPr>
+        <w:pStyle w:val="Ttulo1"/>
+        <w:rPr>
+          <w:lang w:val="en-US"/>
+        </w:rPr>
+      </w:pPr>
+      <w:proofErr w:type="spellStart"/>
+      <w:r>
+        <w:rPr>
+          <w:lang w:val="en-US"/>
+        </w:rPr>
+        <w:t>Considerações</w:t>
+      </w:r>
+      <w:proofErr w:type="spellEnd"/>
+      <w:r>
+        <w:rPr>
+          <w:lang w:val="en-US"/>
+        </w:rPr>
+        <w:t xml:space="preserve"> </w:t>
+      </w:r>
+      <w:proofErr w:type="spellStart"/>
+      <w:r>
+        <w:rPr>
+          <w:lang w:val="en-US"/>
+        </w:rPr>
+        <w:t>Finais</w:t>
+      </w:r>
+      <w:proofErr w:type="spellEnd"/>
+      <w:r>
+        <w:rPr>
+          <w:lang w:val="en-US"/>
+        </w:rPr>
+        <w:t xml:space="preserve"> </w:t>
+      </w:r>
+    </w:p>
+    <w:p>
+      <w:pPr>
+        <w:rPr>
+          <w:lang w:val="en-US"/>
+        </w:rPr>
+      </w:pPr>
+    </w:p>
+    <w:p>
+      <w:pPr>
+        <w:ind w:firstLine="708"/>
+      </w:pPr>
+      <w:r>
+        <w:t>O trabalho foi muito interessante, aprendemos bastante sobre s</w:t>
+      </w:r>
+      <w:r>
+        <w:t>é</w:t>
+      </w:r>
+      <w:r>
+        <w:t>ries temporais, sem dúvida um tema desafiador.  A utilização de uma base real de dados trouxe um desafio a mais ao trabalho e toda a análise que realizamos antes do início do projeto foi muito interessante. A leitura de artigos e a revisão do material ministrado no curso acrescentaram conhecimentos importantes a nossa formação.</w:t>
+      </w:r>
+    </w:p>
+    <w:p>
+      <w:r>
+        <w:tab/>
+        <w:t xml:space="preserve">Redes Recorrentes (RNN, LSTM, GRU) provavelmente teriam resultados melhores que os modelos de </w:t>
+      </w:r>
+      <w:proofErr w:type="spellStart"/>
+      <w:r>
+        <w:rPr>
+          <w:i/>
+          <w:iCs/>
+        </w:rPr>
+        <w:t>machine</w:t>
+      </w:r>
+      <w:proofErr w:type="spellEnd"/>
+      <w:r>
+        <w:rPr>
+          <w:i/>
+          <w:iCs/>
+        </w:rPr>
+        <w:t xml:space="preserve"> </w:t>
+      </w:r>
+      <w:proofErr w:type="spellStart"/>
+      <w:r>
+        <w:rPr>
+          <w:i/>
+          <w:iCs/>
+        </w:rPr>
+        <w:t>learning</w:t>
+      </w:r>
+      <w:proofErr w:type="spellEnd"/>
+      <w:r>
+        <w:t>, mas o estudo de redes neurais estava fora do escopo do nosso trabalho.</w:t>
+      </w:r>
+    </w:p>
+    <w:p/>
     <w:sectPr>
-      <w:headerReference w:type="even" r:id="rId21"/>
-      <w:headerReference w:type="default" r:id="rId22"/>
-      <w:footerReference w:type="even" r:id="rId23"/>
-      <w:footerReference w:type="default" r:id="rId24"/>
-      <w:headerReference w:type="first" r:id="rId25"/>
-      <w:footerReference w:type="first" r:id="rId26"/>
+      <w:headerReference w:type="even" r:id="rId23"/>
+      <w:headerReference w:type="default" r:id="rId24"/>
+      <w:footerReference w:type="even" r:id="rId25"/>
+      <w:footerReference w:type="default" r:id="rId26"/>
+      <w:headerReference w:type="first" r:id="rId27"/>
+      <w:footerReference w:type="first" r:id="rId28"/>
       <w:pgSz w:w="11906" w:h="16838"/>
       <w:pgMar w:top="720" w:right="720" w:bottom="720" w:left="720" w:header="708" w:footer="708" w:gutter="0"/>
       <w:cols w:space="708"/>
@@ -10827,6 +11385,7 @@
         <w:docPartUnique/>
       </w:docPartObj>
     </w:sdtPr>
+    <w:sdtEndPr/>
     <w:sdtContent>
       <w:p>
         <w:pPr>
@@ -12500,6 +13059,18 @@
     <w:uiPriority w:val="99"/>
     <w:rsid w:val="00490CEB"/>
   </w:style>
+  <w:style w:type="character" w:styleId="HiperlinkVisitado">
+    <w:name w:val="FollowedHyperlink"/>
+    <w:basedOn w:val="Fontepargpadro"/>
+    <w:uiPriority w:val="99"/>
+    <w:semiHidden/>
+    <w:unhideWhenUsed/>
+    <w:rsid w:val="00E10CBB"/>
+    <w:rPr>
+      <w:color w:val="954F72" w:themeColor="followedHyperlink"/>
+      <w:u w:val="single"/>
+    </w:rPr>
+  </w:style>
 </w:styles>
 </file>
 
@@ -12796,4 +13367,16 @@
     </a:ext>
   </a:extLst>
 </a:theme>
+</file>
+
+<file path=customXml/item1.xml><?xml version="1.0" encoding="utf-8"?>
+<b:Sources xmlns:b="http://schemas.openxmlformats.org/officeDocument/2006/bibliography" xmlns="http://schemas.openxmlformats.org/officeDocument/2006/bibliography" SelectedStyle="\APASixthEditionOfficeOnline.xsl" StyleName="APA" Version="6"/>
+</file>
+
+<file path=customXml/itemProps1.xml><?xml version="1.0" encoding="utf-8"?>
+<ds:datastoreItem xmlns:ds="http://schemas.openxmlformats.org/officeDocument/2006/customXml" ds:itemID="{6823E544-D496-45C3-A19B-6E1BB0AD289B}">
+  <ds:schemaRefs>
+    <ds:schemaRef ds:uri="http://schemas.openxmlformats.org/officeDocument/2006/bibliography"/>
+  </ds:schemaRefs>
+</ds:datastoreItem>
 </file>
</xml_diff>